<commit_message>
Update Tyr Electronics Plan
</commit_message>
<xml_diff>
--- a/Tyr/Tyr_Electronics_Plan.docx
+++ b/Tyr/Tyr_Electronics_Plan.docx
@@ -6,7 +6,7 @@
       <w:pPr>
         <w:pStyle w:val="Heading1"/>
       </w:pPr>
-      <w:bookmarkStart w:id="0" w:name="_Toc193442961"/>
+      <w:bookmarkStart w:id="0" w:name="_Toc193547023"/>
       <w:r>
         <w:t>Tyr Electronics Plan</w:t>
       </w:r>
@@ -64,7 +64,7 @@
           <w:r>
             <w:fldChar w:fldCharType="separate"/>
           </w:r>
-          <w:hyperlink w:anchor="_Toc193442961" w:history="1">
+          <w:hyperlink w:anchor="_Toc193547023" w:history="1">
             <w:r>
               <w:rPr>
                 <w:rStyle w:val="Hyperlink"/>
@@ -91,7 +91,7 @@
                 <w:noProof/>
                 <w:webHidden/>
               </w:rPr>
-              <w:instrText xml:space="preserve"> PAGEREF _Toc193442961 \h </w:instrText>
+              <w:instrText xml:space="preserve"> PAGEREF _Toc193547023 \h </w:instrText>
             </w:r>
             <w:r>
               <w:rPr>
@@ -136,7 +136,7 @@
               <w14:ligatures w14:val="standardContextual"/>
             </w:rPr>
           </w:pPr>
-          <w:hyperlink w:anchor="_Toc193442962" w:history="1">
+          <w:hyperlink w:anchor="_Toc193547024" w:history="1">
             <w:r>
               <w:rPr>
                 <w:rStyle w:val="Hyperlink"/>
@@ -163,7 +163,7 @@
                 <w:noProof/>
                 <w:webHidden/>
               </w:rPr>
-              <w:instrText xml:space="preserve"> PAGEREF _Toc193442962 \h </w:instrText>
+              <w:instrText xml:space="preserve"> PAGEREF _Toc193547024 \h </w:instrText>
             </w:r>
             <w:r>
               <w:rPr>
@@ -208,7 +208,7 @@
               <w14:ligatures w14:val="standardContextual"/>
             </w:rPr>
           </w:pPr>
-          <w:hyperlink w:anchor="_Toc193442963" w:history="1">
+          <w:hyperlink w:anchor="_Toc193547025" w:history="1">
             <w:r>
               <w:rPr>
                 <w:rStyle w:val="Hyperlink"/>
@@ -235,7 +235,7 @@
                 <w:noProof/>
                 <w:webHidden/>
               </w:rPr>
-              <w:instrText xml:space="preserve"> PAGEREF _Toc193442963 \h </w:instrText>
+              <w:instrText xml:space="preserve"> PAGEREF _Toc193547025 \h </w:instrText>
             </w:r>
             <w:r>
               <w:rPr>
@@ -280,7 +280,7 @@
               <w14:ligatures w14:val="standardContextual"/>
             </w:rPr>
           </w:pPr>
-          <w:hyperlink w:anchor="_Toc193442964" w:history="1">
+          <w:hyperlink w:anchor="_Toc193547026" w:history="1">
             <w:r>
               <w:rPr>
                 <w:rStyle w:val="Hyperlink"/>
@@ -307,7 +307,7 @@
                 <w:noProof/>
                 <w:webHidden/>
               </w:rPr>
-              <w:instrText xml:space="preserve"> PAGEREF _Toc193442964 \h </w:instrText>
+              <w:instrText xml:space="preserve"> PAGEREF _Toc193547026 \h </w:instrText>
             </w:r>
             <w:r>
               <w:rPr>
@@ -352,7 +352,7 @@
               <w14:ligatures w14:val="standardContextual"/>
             </w:rPr>
           </w:pPr>
-          <w:hyperlink w:anchor="_Toc193442965" w:history="1">
+          <w:hyperlink w:anchor="_Toc193547027" w:history="1">
             <w:r>
               <w:rPr>
                 <w:rStyle w:val="Hyperlink"/>
@@ -379,7 +379,7 @@
                 <w:noProof/>
                 <w:webHidden/>
               </w:rPr>
-              <w:instrText xml:space="preserve"> PAGEREF _Toc193442965 \h </w:instrText>
+              <w:instrText xml:space="preserve"> PAGEREF _Toc193547027 \h </w:instrText>
             </w:r>
             <w:r>
               <w:rPr>
@@ -424,7 +424,7 @@
               <w14:ligatures w14:val="standardContextual"/>
             </w:rPr>
           </w:pPr>
-          <w:hyperlink w:anchor="_Toc193442966" w:history="1">
+          <w:hyperlink w:anchor="_Toc193547028" w:history="1">
             <w:r>
               <w:rPr>
                 <w:rStyle w:val="Hyperlink"/>
@@ -451,7 +451,7 @@
                 <w:noProof/>
                 <w:webHidden/>
               </w:rPr>
-              <w:instrText xml:space="preserve"> PAGEREF _Toc193442966 \h </w:instrText>
+              <w:instrText xml:space="preserve"> PAGEREF _Toc193547028 \h </w:instrText>
             </w:r>
             <w:r>
               <w:rPr>
@@ -496,7 +496,7 @@
               <w14:ligatures w14:val="standardContextual"/>
             </w:rPr>
           </w:pPr>
-          <w:hyperlink w:anchor="_Toc193442967" w:history="1">
+          <w:hyperlink w:anchor="_Toc193547029" w:history="1">
             <w:r>
               <w:rPr>
                 <w:rStyle w:val="Hyperlink"/>
@@ -523,7 +523,7 @@
                 <w:noProof/>
                 <w:webHidden/>
               </w:rPr>
-              <w:instrText xml:space="preserve"> PAGEREF _Toc193442967 \h </w:instrText>
+              <w:instrText xml:space="preserve"> PAGEREF _Toc193547029 \h </w:instrText>
             </w:r>
             <w:r>
               <w:rPr>
@@ -568,7 +568,7 @@
               <w14:ligatures w14:val="standardContextual"/>
             </w:rPr>
           </w:pPr>
-          <w:hyperlink w:anchor="_Toc193442968" w:history="1">
+          <w:hyperlink w:anchor="_Toc193547030" w:history="1">
             <w:r>
               <w:rPr>
                 <w:rStyle w:val="Hyperlink"/>
@@ -595,7 +595,7 @@
                 <w:noProof/>
                 <w:webHidden/>
               </w:rPr>
-              <w:instrText xml:space="preserve"> PAGEREF _Toc193442968 \h </w:instrText>
+              <w:instrText xml:space="preserve"> PAGEREF _Toc193547030 \h </w:instrText>
             </w:r>
             <w:r>
               <w:rPr>
@@ -640,7 +640,7 @@
               <w14:ligatures w14:val="standardContextual"/>
             </w:rPr>
           </w:pPr>
-          <w:hyperlink w:anchor="_Toc193442969" w:history="1">
+          <w:hyperlink w:anchor="_Toc193547031" w:history="1">
             <w:r>
               <w:rPr>
                 <w:rStyle w:val="Hyperlink"/>
@@ -667,7 +667,7 @@
                 <w:noProof/>
                 <w:webHidden/>
               </w:rPr>
-              <w:instrText xml:space="preserve"> PAGEREF _Toc193442969 \h </w:instrText>
+              <w:instrText xml:space="preserve"> PAGEREF _Toc193547031 \h </w:instrText>
             </w:r>
             <w:r>
               <w:rPr>
@@ -687,7 +687,7 @@
                 <w:noProof/>
                 <w:webHidden/>
               </w:rPr>
-              <w:t>8</w:t>
+              <w:t>7</w:t>
             </w:r>
             <w:r>
               <w:rPr>
@@ -712,7 +712,7 @@
               <w14:ligatures w14:val="standardContextual"/>
             </w:rPr>
           </w:pPr>
-          <w:hyperlink w:anchor="_Toc193442970" w:history="1">
+          <w:hyperlink w:anchor="_Toc193547032" w:history="1">
             <w:r>
               <w:rPr>
                 <w:rStyle w:val="Hyperlink"/>
@@ -739,7 +739,7 @@
                 <w:noProof/>
                 <w:webHidden/>
               </w:rPr>
-              <w:instrText xml:space="preserve"> PAGEREF _Toc193442970 \h </w:instrText>
+              <w:instrText xml:space="preserve"> PAGEREF _Toc193547032 \h </w:instrText>
             </w:r>
             <w:r>
               <w:rPr>
@@ -759,7 +759,7 @@
                 <w:noProof/>
                 <w:webHidden/>
               </w:rPr>
-              <w:t>9</w:t>
+              <w:t>8</w:t>
             </w:r>
             <w:r>
               <w:rPr>
@@ -784,7 +784,7 @@
               <w14:ligatures w14:val="standardContextual"/>
             </w:rPr>
           </w:pPr>
-          <w:hyperlink w:anchor="_Toc193442971" w:history="1">
+          <w:hyperlink w:anchor="_Toc193547033" w:history="1">
             <w:r>
               <w:rPr>
                 <w:rStyle w:val="Hyperlink"/>
@@ -811,7 +811,7 @@
                 <w:noProof/>
                 <w:webHidden/>
               </w:rPr>
-              <w:instrText xml:space="preserve"> PAGEREF _Toc193442971 \h </w:instrText>
+              <w:instrText xml:space="preserve"> PAGEREF _Toc193547033 \h </w:instrText>
             </w:r>
             <w:r>
               <w:rPr>
@@ -831,7 +831,7 @@
                 <w:noProof/>
                 <w:webHidden/>
               </w:rPr>
-              <w:t>12</w:t>
+              <w:t>11</w:t>
             </w:r>
             <w:r>
               <w:rPr>
@@ -856,7 +856,7 @@
               <w14:ligatures w14:val="standardContextual"/>
             </w:rPr>
           </w:pPr>
-          <w:hyperlink w:anchor="_Toc193442972" w:history="1">
+          <w:hyperlink w:anchor="_Toc193547034" w:history="1">
             <w:r>
               <w:rPr>
                 <w:rStyle w:val="Hyperlink"/>
@@ -883,7 +883,7 @@
                 <w:noProof/>
                 <w:webHidden/>
               </w:rPr>
-              <w:instrText xml:space="preserve"> PAGEREF _Toc193442972 \h </w:instrText>
+              <w:instrText xml:space="preserve"> PAGEREF _Toc193547034 \h </w:instrText>
             </w:r>
             <w:r>
               <w:rPr>
@@ -903,7 +903,7 @@
                 <w:noProof/>
                 <w:webHidden/>
               </w:rPr>
-              <w:t>14</w:t>
+              <w:t>13</w:t>
             </w:r>
             <w:r>
               <w:rPr>
@@ -928,7 +928,7 @@
               <w14:ligatures w14:val="standardContextual"/>
             </w:rPr>
           </w:pPr>
-          <w:hyperlink w:anchor="_Toc193442973" w:history="1">
+          <w:hyperlink w:anchor="_Toc193547035" w:history="1">
             <w:r>
               <w:rPr>
                 <w:rStyle w:val="Hyperlink"/>
@@ -955,7 +955,7 @@
                 <w:noProof/>
                 <w:webHidden/>
               </w:rPr>
-              <w:instrText xml:space="preserve"> PAGEREF _Toc193442973 \h </w:instrText>
+              <w:instrText xml:space="preserve"> PAGEREF _Toc193547035 \h </w:instrText>
             </w:r>
             <w:r>
               <w:rPr>
@@ -975,7 +975,7 @@
                 <w:noProof/>
                 <w:webHidden/>
               </w:rPr>
-              <w:t>16</w:t>
+              <w:t>15</w:t>
             </w:r>
             <w:r>
               <w:rPr>
@@ -1000,7 +1000,7 @@
               <w14:ligatures w14:val="standardContextual"/>
             </w:rPr>
           </w:pPr>
-          <w:hyperlink w:anchor="_Toc193442974" w:history="1">
+          <w:hyperlink w:anchor="_Toc193547036" w:history="1">
             <w:r>
               <w:rPr>
                 <w:rStyle w:val="Hyperlink"/>
@@ -1027,7 +1027,7 @@
                 <w:noProof/>
                 <w:webHidden/>
               </w:rPr>
-              <w:instrText xml:space="preserve"> PAGEREF _Toc193442974 \h </w:instrText>
+              <w:instrText xml:space="preserve"> PAGEREF _Toc193547036 \h </w:instrText>
             </w:r>
             <w:r>
               <w:rPr>
@@ -1047,7 +1047,7 @@
                 <w:noProof/>
                 <w:webHidden/>
               </w:rPr>
-              <w:t>19</w:t>
+              <w:t>18</w:t>
             </w:r>
             <w:r>
               <w:rPr>
@@ -1072,7 +1072,7 @@
               <w14:ligatures w14:val="standardContextual"/>
             </w:rPr>
           </w:pPr>
-          <w:hyperlink w:anchor="_Toc193442975" w:history="1">
+          <w:hyperlink w:anchor="_Toc193547037" w:history="1">
             <w:r>
               <w:rPr>
                 <w:rStyle w:val="Hyperlink"/>
@@ -1099,7 +1099,7 @@
                 <w:noProof/>
                 <w:webHidden/>
               </w:rPr>
-              <w:instrText xml:space="preserve"> PAGEREF _Toc193442975 \h </w:instrText>
+              <w:instrText xml:space="preserve"> PAGEREF _Toc193547037 \h </w:instrText>
             </w:r>
             <w:r>
               <w:rPr>
@@ -1119,7 +1119,7 @@
                 <w:noProof/>
                 <w:webHidden/>
               </w:rPr>
-              <w:t>21</w:t>
+              <w:t>20</w:t>
             </w:r>
             <w:r>
               <w:rPr>
@@ -1146,7 +1146,7 @@
       <w:pPr>
         <w:pStyle w:val="Heading1"/>
       </w:pPr>
-      <w:bookmarkStart w:id="1" w:name="_Toc193442962"/>
+      <w:bookmarkStart w:id="1" w:name="_Toc193547024"/>
       <w:r>
         <w:t>Problem Statement</w:t>
       </w:r>
@@ -1182,7 +1182,7 @@
       <w:pPr>
         <w:pStyle w:val="Heading1"/>
       </w:pPr>
-      <w:bookmarkStart w:id="2" w:name="_Toc193442963"/>
+      <w:bookmarkStart w:id="2" w:name="_Toc193547025"/>
       <w:r>
         <w:t>Parts</w:t>
       </w:r>
@@ -1270,9 +1270,12 @@
           <w:rPr>
             <w:rStyle w:val="Hyperlink"/>
           </w:rPr>
-          <w:t>buck converter</w:t>
+          <w:t>BEC</w:t>
         </w:r>
       </w:hyperlink>
+      <w:r>
+        <w:t xml:space="preserve"> </w:t>
+      </w:r>
     </w:p>
     <w:p>
       <w:r>
@@ -1290,33 +1293,14 @@
         </w:r>
       </w:hyperlink>
       <w:r>
-        <w:t xml:space="preserve">. </w:t>
+        <w:t>.</w:t>
+      </w:r>
+    </w:p>
+    <w:p>
+      <w:r>
+        <w:t xml:space="preserve">3 – </w:t>
       </w:r>
       <w:hyperlink r:id="rId15" w:history="1">
-        <w:r>
-          <w:rPr>
-            <w:rStyle w:val="Hyperlink"/>
-          </w:rPr>
-          <w:t>Power Distribution Board</w:t>
-        </w:r>
-      </w:hyperlink>
-      <w:r>
-        <w:t xml:space="preserve"> or </w:t>
-      </w:r>
-      <w:hyperlink r:id="rId16" w:history="1">
-        <w:r>
-          <w:rPr>
-            <w:rStyle w:val="Hyperlink"/>
-          </w:rPr>
-          <w:t>Power Distribution Board 10A</w:t>
-        </w:r>
-      </w:hyperlink>
-    </w:p>
-    <w:p>
-      <w:r>
-        <w:t xml:space="preserve">3 – </w:t>
-      </w:r>
-      <w:hyperlink r:id="rId17" w:history="1">
         <w:r>
           <w:rPr>
             <w:rStyle w:val="Hyperlink"/>
@@ -1331,17 +1315,17 @@
         <w:t xml:space="preserve"> Pi</w:t>
       </w:r>
       <w:r>
-        <w:t xml:space="preserve"> buck converter</w:t>
-      </w:r>
-      <w:r>
-        <w:t xml:space="preserve"> and two motor controllers</w:t>
+        <w:t xml:space="preserve"> </w:t>
+      </w:r>
+      <w:r>
+        <w:t>two motor controllers</w:t>
       </w:r>
     </w:p>
     <w:p>
       <w:r>
         <w:t xml:space="preserve">1 - </w:t>
       </w:r>
-      <w:hyperlink r:id="rId18" w:history="1">
+      <w:hyperlink r:id="rId16" w:history="1">
         <w:r>
           <w:rPr>
             <w:rStyle w:val="Hyperlink"/>
@@ -1400,7 +1384,7 @@
       <w:r>
         <w:t xml:space="preserve">2 - </w:t>
       </w:r>
-      <w:hyperlink r:id="rId19" w:history="1">
+      <w:hyperlink r:id="rId17" w:history="1">
         <w:r>
           <w:rPr>
             <w:rStyle w:val="Hyperlink"/>
@@ -1439,16 +1423,11 @@
       <w:pPr>
         <w:pStyle w:val="Heading1"/>
       </w:pPr>
-      <w:bookmarkStart w:id="3" w:name="_Toc193442964"/>
-      <w:r>
-        <w:t xml:space="preserve">Motor 2040 </w:t>
-      </w:r>
-      <w:proofErr w:type="spellStart"/>
-      <w:r>
-        <w:t>CircuitPython</w:t>
+      <w:bookmarkStart w:id="3" w:name="_Toc193547026"/>
+      <w:r>
+        <w:t>Motor 2040 CircuitPython</w:t>
       </w:r>
       <w:bookmarkEnd w:id="3"/>
-      <w:proofErr w:type="spellEnd"/>
     </w:p>
     <w:p>
       <w:pPr>
@@ -1458,7 +1437,7 @@
           <w:numId w:val="23"/>
         </w:numPr>
       </w:pPr>
-      <w:hyperlink r:id="rId20" w:history="1">
+      <w:hyperlink r:id="rId18" w:history="1">
         <w:r>
           <w:rPr>
             <w:rStyle w:val="Hyperlink"/>
@@ -1478,7 +1457,7 @@
           <w:numId w:val="23"/>
         </w:numPr>
       </w:pPr>
-      <w:hyperlink r:id="rId21" w:history="1">
+      <w:hyperlink r:id="rId19" w:history="1">
         <w:r>
           <w:rPr>
             <w:rStyle w:val="Hyperlink"/>
@@ -1489,46 +1468,24 @@
           <w:rPr>
             <w:rStyle w:val="Hyperlink"/>
           </w:rPr>
-          <w:t xml:space="preserve">nstall </w:t>
+          <w:t>nstall CircuitPython</w:t>
         </w:r>
-        <w:proofErr w:type="spellStart"/>
+      </w:hyperlink>
+    </w:p>
+    <w:p>
+      <w:pPr>
+        <w:pStyle w:val="ListParagraph"/>
+        <w:numPr>
+          <w:ilvl w:val="0"/>
+          <w:numId w:val="23"/>
+        </w:numPr>
+      </w:pPr>
+      <w:hyperlink r:id="rId20" w:history="1">
         <w:r>
           <w:rPr>
             <w:rStyle w:val="Hyperlink"/>
           </w:rPr>
-          <w:t>CircuitPython</w:t>
-        </w:r>
-        <w:proofErr w:type="spellEnd"/>
-      </w:hyperlink>
-    </w:p>
-    <w:p>
-      <w:pPr>
-        <w:pStyle w:val="ListParagraph"/>
-        <w:numPr>
-          <w:ilvl w:val="0"/>
-          <w:numId w:val="23"/>
-        </w:numPr>
-      </w:pPr>
-      <w:hyperlink r:id="rId22" w:history="1">
-        <w:r>
-          <w:rPr>
-            <w:rStyle w:val="Hyperlink"/>
-          </w:rPr>
-          <w:t xml:space="preserve">Download and Install </w:t>
-        </w:r>
-        <w:proofErr w:type="spellStart"/>
-        <w:r>
-          <w:rPr>
-            <w:rStyle w:val="Hyperlink"/>
-          </w:rPr>
-          <w:t>CircuitPython</w:t>
-        </w:r>
-        <w:proofErr w:type="spellEnd"/>
-        <w:r>
-          <w:rPr>
-            <w:rStyle w:val="Hyperlink"/>
-          </w:rPr>
-          <w:t xml:space="preserve"> Libraries</w:t>
+          <w:t>Download and Install CircuitPython Libraries</w:t>
         </w:r>
       </w:hyperlink>
     </w:p>
@@ -1541,22 +1498,14 @@
         </w:numPr>
       </w:pPr>
       <w:r>
-        <w:t xml:space="preserve">Copy </w:t>
-      </w:r>
-      <w:proofErr w:type="spellStart"/>
-      <w:r>
-        <w:t>adafruit_motor</w:t>
-      </w:r>
-      <w:proofErr w:type="spellEnd"/>
-      <w:r>
-        <w:t xml:space="preserve"> folder to lib folder on Motor 2040</w:t>
+        <w:t>Copy adafruit_motor folder to lib folder on Motor 2040</w:t>
       </w:r>
     </w:p>
     <w:p>
       <w:pPr>
         <w:pStyle w:val="Heading1"/>
       </w:pPr>
-      <w:bookmarkStart w:id="4" w:name="_Toc193442965"/>
+      <w:bookmarkStart w:id="4" w:name="_Toc193547027"/>
       <w:r>
         <w:t>Motor Specification</w:t>
       </w:r>
@@ -1589,13 +1538,8 @@
           <w:numId w:val="21"/>
         </w:numPr>
       </w:pPr>
-      <w:proofErr w:type="spellStart"/>
-      <w:r>
-        <w:t>NO-Load</w:t>
-      </w:r>
-      <w:proofErr w:type="spellEnd"/>
-      <w:r>
-        <w:t xml:space="preserve"> Speed: 12RPM, 16RPM, 35RPM, 60RPM, 77RPM, 130RPM, 170RPM, 280RPM, 620RPM, 1360RPM</w:t>
+      <w:r>
+        <w:t>NO-Load Speed: 12RPM, 16RPM, 35RPM, 60RPM, 77RPM, 130RPM, 170RPM, 280RPM, 620RPM, 1360RPM</w:t>
       </w:r>
     </w:p>
     <w:p>
@@ -1639,7 +1583,6 @@
         </w:numPr>
       </w:pPr>
       <w:r>
-        <w:lastRenderedPageBreak/>
         <w:t>Output Shaft Diameter: 4mm(D-type)</w:t>
       </w:r>
     </w:p>
@@ -1651,6 +1594,7 @@
         </w:numPr>
       </w:pPr>
       <w:r>
+        <w:lastRenderedPageBreak/>
         <w:t>Output Shaft Length: about 9.5mm</w:t>
       </w:r>
     </w:p>
@@ -1686,7 +1630,7 @@
       <w:pPr>
         <w:pStyle w:val="Heading1"/>
       </w:pPr>
-      <w:bookmarkStart w:id="5" w:name="_Toc193442966"/>
+      <w:bookmarkStart w:id="5" w:name="_Toc193547028"/>
       <w:r>
         <w:t>Motor and Motor 2040 Wiring</w:t>
       </w:r>
@@ -1696,7 +1640,7 @@
       <w:r>
         <w:t xml:space="preserve">The Motor wiring is from </w:t>
       </w:r>
-      <w:hyperlink r:id="rId23" w:history="1">
+      <w:hyperlink r:id="rId21" w:history="1">
         <w:r>
           <w:rPr>
             <w:rStyle w:val="Hyperlink"/>
@@ -1805,7 +1749,7 @@
                     </pic:cNvPicPr>
                   </pic:nvPicPr>
                   <pic:blipFill rotWithShape="1">
-                    <a:blip r:embed="rId24">
+                    <a:blip r:embed="rId22">
                       <a:extLst>
                         <a:ext uri="{28A0092B-C50C-407E-A947-70E740481C1C}">
                           <a14:useLocalDpi xmlns:a14="http://schemas.microsoft.com/office/drawing/2010/main" val="0"/>
@@ -1844,7 +1788,7 @@
       <w:pPr>
         <w:pStyle w:val="Heading1"/>
       </w:pPr>
-      <w:bookmarkStart w:id="6" w:name="_Toc193442967"/>
+      <w:bookmarkStart w:id="6" w:name="_Toc193547029"/>
       <w:r>
         <w:t xml:space="preserve">Motor to </w:t>
       </w:r>
@@ -2054,15 +1998,7 @@
               <w:t>Red</w:t>
             </w:r>
             <w:r>
-              <w:t xml:space="preserve"> </w:t>
-            </w:r>
-            <w:proofErr w:type="spellStart"/>
-            <w:r>
-              <w:t>pwr</w:t>
-            </w:r>
-            <w:proofErr w:type="spellEnd"/>
-            <w:r>
-              <w:t>+</w:t>
+              <w:t xml:space="preserve"> pwr+</w:t>
             </w:r>
           </w:p>
         </w:tc>
@@ -2080,13 +2016,8 @@
             <w:r>
               <w:t xml:space="preserve"> </w:t>
             </w:r>
-            <w:proofErr w:type="spellStart"/>
-            <w:r>
-              <w:t>out_mot</w:t>
-            </w:r>
-            <w:proofErr w:type="spellEnd"/>
-            <w:r>
-              <w:t>-</w:t>
+            <w:r>
+              <w:t>out_mot-</w:t>
             </w:r>
           </w:p>
         </w:tc>
@@ -2132,15 +2063,7 @@
               <w:t>White</w:t>
             </w:r>
             <w:r>
-              <w:t xml:space="preserve"> </w:t>
-            </w:r>
-            <w:proofErr w:type="spellStart"/>
-            <w:r>
-              <w:t>pwr</w:t>
-            </w:r>
-            <w:proofErr w:type="spellEnd"/>
-            <w:r>
-              <w:t>-</w:t>
+              <w:t xml:space="preserve"> pwr-</w:t>
             </w:r>
           </w:p>
         </w:tc>
@@ -2156,15 +2079,7 @@
               <w:t>White</w:t>
             </w:r>
             <w:r>
-              <w:t xml:space="preserve"> </w:t>
-            </w:r>
-            <w:proofErr w:type="spellStart"/>
-            <w:r>
-              <w:t>out_mot</w:t>
-            </w:r>
-            <w:proofErr w:type="spellEnd"/>
-            <w:r>
-              <w:t>+</w:t>
+              <w:t xml:space="preserve"> out_mot+</w:t>
             </w:r>
           </w:p>
         </w:tc>
@@ -2180,7 +2095,6 @@
               <w:spacing w:before="0" w:after="0" w:line="240" w:lineRule="auto"/>
             </w:pPr>
             <w:r>
-              <w:lastRenderedPageBreak/>
               <w:t xml:space="preserve">3 </w:t>
             </w:r>
           </w:p>
@@ -2211,13 +2125,8 @@
               <w:t>Yellow</w:t>
             </w:r>
             <w:r>
-              <w:t xml:space="preserve"> </w:t>
-            </w:r>
-            <w:proofErr w:type="spellStart"/>
-            <w:r>
-              <w:t>sig_fb</w:t>
-            </w:r>
-            <w:proofErr w:type="spellEnd"/>
+              <w:t xml:space="preserve"> sig_fb</w:t>
+            </w:r>
           </w:p>
         </w:tc>
         <w:tc>
@@ -2234,11 +2143,9 @@
             <w:r>
               <w:t xml:space="preserve"> </w:t>
             </w:r>
-            <w:proofErr w:type="spellStart"/>
             <w:r>
               <w:t>encA</w:t>
             </w:r>
-            <w:proofErr w:type="spellEnd"/>
           </w:p>
         </w:tc>
       </w:tr>
@@ -2253,6 +2160,7 @@
               <w:spacing w:before="0" w:after="0" w:line="240" w:lineRule="auto"/>
             </w:pPr>
             <w:r>
+              <w:lastRenderedPageBreak/>
               <w:t xml:space="preserve">4 </w:t>
             </w:r>
           </w:p>
@@ -2283,13 +2191,8 @@
               <w:t>Green</w:t>
             </w:r>
             <w:r>
-              <w:t xml:space="preserve"> </w:t>
-            </w:r>
-            <w:proofErr w:type="spellStart"/>
-            <w:r>
-              <w:t>sig_fb</w:t>
-            </w:r>
-            <w:proofErr w:type="spellEnd"/>
+              <w:t xml:space="preserve"> sig_fb</w:t>
+            </w:r>
           </w:p>
         </w:tc>
         <w:tc>
@@ -2304,13 +2207,8 @@
               <w:t>Black</w:t>
             </w:r>
             <w:r>
-              <w:t xml:space="preserve"> </w:t>
-            </w:r>
-            <w:proofErr w:type="spellStart"/>
-            <w:r>
-              <w:t>encB</w:t>
-            </w:r>
-            <w:proofErr w:type="spellEnd"/>
+              <w:t xml:space="preserve"> encB</w:t>
+            </w:r>
           </w:p>
         </w:tc>
       </w:tr>
@@ -2541,7 +2439,7 @@
                     </pic:cNvPicPr>
                   </pic:nvPicPr>
                   <pic:blipFill rotWithShape="1">
-                    <a:blip r:embed="rId25">
+                    <a:blip r:embed="rId23">
                       <a:extLst>
                         <a:ext uri="{28A0092B-C50C-407E-A947-70E740481C1C}">
                           <a14:useLocalDpi xmlns:a14="http://schemas.microsoft.com/office/drawing/2010/main" val="0"/>
@@ -2580,7 +2478,7 @@
       <w:pPr>
         <w:pStyle w:val="Heading1"/>
       </w:pPr>
-      <w:bookmarkStart w:id="7" w:name="_Toc193442968"/>
+      <w:bookmarkStart w:id="7" w:name="_Toc193547030"/>
       <w:r>
         <w:lastRenderedPageBreak/>
         <w:t>Power Distribution</w:t>
@@ -2594,10 +2492,10 @@
           <w14:ligatures w14:val="standardContextual"/>
         </w:rPr>
         <w:drawing>
-          <wp:inline distT="0" distB="0" distL="0" distR="0" wp14:anchorId="748C19E5" wp14:editId="3DCA492C">
-            <wp:extent cx="4807197" cy="3860998"/>
-            <wp:effectExtent l="0" t="0" r="0" b="6350"/>
-            <wp:docPr id="591805317" name="Picture 1" descr="A diagram of a power distribution system&#10;&#10;AI-generated content may be incorrect."/>
+          <wp:inline distT="0" distB="0" distL="0" distR="0" wp14:anchorId="44B2383F" wp14:editId="4C247BE5">
+            <wp:extent cx="4165600" cy="2790418"/>
+            <wp:effectExtent l="0" t="0" r="6350" b="0"/>
+            <wp:docPr id="1154812199" name="Picture 1" descr="A diagram of a computer component&#10;&#10;AI-generated content may be incorrect."/>
             <wp:cNvGraphicFramePr>
               <a:graphicFrameLocks xmlns:a="http://schemas.openxmlformats.org/drawingml/2006/main" noChangeAspect="1"/>
             </wp:cNvGraphicFramePr>
@@ -2605,11 +2503,11 @@
               <a:graphicData uri="http://schemas.openxmlformats.org/drawingml/2006/picture">
                 <pic:pic xmlns:pic="http://schemas.openxmlformats.org/drawingml/2006/picture">
                   <pic:nvPicPr>
-                    <pic:cNvPr id="591805317" name="Picture 1" descr="A diagram of a power distribution system&#10;&#10;AI-generated content may be incorrect."/>
+                    <pic:cNvPr id="1154812199" name="Picture 1" descr="A diagram of a computer component&#10;&#10;AI-generated content may be incorrect."/>
                     <pic:cNvPicPr/>
                   </pic:nvPicPr>
                   <pic:blipFill>
-                    <a:blip r:embed="rId26"/>
+                    <a:blip r:embed="rId24"/>
                     <a:stretch>
                       <a:fillRect/>
                     </a:stretch>
@@ -2617,7 +2515,7 @@
                   <pic:spPr>
                     <a:xfrm>
                       <a:off x="0" y="0"/>
-                      <a:ext cx="4807197" cy="3860998"/>
+                      <a:ext cx="4176469" cy="2797699"/>
                     </a:xfrm>
                     <a:prstGeom prst="rect">
                       <a:avLst/>
@@ -2630,12 +2528,11 @@
         </w:drawing>
       </w:r>
     </w:p>
-    <w:p/>
     <w:p>
       <w:r>
         <w:t xml:space="preserve">1 – use </w:t>
       </w:r>
-      <w:hyperlink r:id="rId27" w:history="1">
+      <w:hyperlink r:id="rId25" w:history="1">
         <w:r>
           <w:rPr>
             <w:rStyle w:val="Hyperlink"/>
@@ -2647,28 +2544,31 @@
         <w:t xml:space="preserve"> with </w:t>
       </w:r>
       <w:r>
-        <w:t>2-</w:t>
-      </w:r>
-      <w:hyperlink r:id="rId28" w:history="1">
+        <w:t>1</w:t>
+      </w:r>
+      <w:r>
+        <w:t xml:space="preserve"> </w:t>
+      </w:r>
+      <w:r>
+        <w:t xml:space="preserve">- </w:t>
+      </w:r>
+      <w:hyperlink r:id="rId26" w:history="1">
         <w:r>
           <w:rPr>
             <w:rStyle w:val="Hyperlink"/>
           </w:rPr>
-          <w:t>buck converter</w:t>
+          <w:t>BEC voltage converter</w:t>
         </w:r>
       </w:hyperlink>
       <w:r>
-        <w:t>s</w:t>
-      </w:r>
-      <w:r>
-        <w:t xml:space="preserve"> to 5V</w:t>
+        <w:t xml:space="preserve"> </w:t>
       </w:r>
     </w:p>
     <w:p>
       <w:r>
         <w:t xml:space="preserve">1 - </w:t>
       </w:r>
-      <w:hyperlink r:id="rId29" w:history="1">
+      <w:hyperlink r:id="rId27" w:history="1">
         <w:r>
           <w:rPr>
             <w:rStyle w:val="Hyperlink"/>
@@ -2681,7 +2581,7 @@
       <w:r>
         <w:t xml:space="preserve">1 – </w:t>
       </w:r>
-      <w:hyperlink r:id="rId30" w:history="1">
+      <w:hyperlink r:id="rId28" w:history="1">
         <w:r>
           <w:rPr>
             <w:rStyle w:val="Hyperlink"/>
@@ -2692,12 +2592,9 @@
     </w:p>
     <w:p>
       <w:r>
-        <w:t>2</w:t>
-      </w:r>
-      <w:r>
-        <w:t xml:space="preserve"> – </w:t>
-      </w:r>
-      <w:hyperlink r:id="rId31" w:history="1">
+        <w:t xml:space="preserve">2 – </w:t>
+      </w:r>
+      <w:hyperlink r:id="rId29" w:history="1">
         <w:r>
           <w:rPr>
             <w:rStyle w:val="Hyperlink"/>
@@ -2705,34 +2602,12 @@
           <w:t>Power Distribution Board with Spade Connectors</w:t>
         </w:r>
       </w:hyperlink>
-      <w:r>
-        <w:t xml:space="preserve">. </w:t>
-      </w:r>
-      <w:hyperlink r:id="rId32" w:history="1">
-        <w:r>
-          <w:rPr>
-            <w:rStyle w:val="Hyperlink"/>
-          </w:rPr>
-          <w:t>Power Distribution Board</w:t>
-        </w:r>
-      </w:hyperlink>
-      <w:r>
-        <w:t xml:space="preserve"> or </w:t>
-      </w:r>
-      <w:hyperlink r:id="rId33" w:history="1">
-        <w:r>
-          <w:rPr>
-            <w:rStyle w:val="Hyperlink"/>
-          </w:rPr>
-          <w:t>Power Distribution Board 10A</w:t>
-        </w:r>
-      </w:hyperlink>
     </w:p>
     <w:p>
       <w:r>
         <w:t xml:space="preserve">3 – </w:t>
       </w:r>
-      <w:hyperlink r:id="rId34" w:history="1">
+      <w:hyperlink r:id="rId30" w:history="1">
         <w:r>
           <w:rPr>
             <w:rStyle w:val="Hyperlink"/>
@@ -2741,20 +2616,17 @@
         </w:r>
       </w:hyperlink>
       <w:r>
-        <w:t xml:space="preserve"> for Pi </w:t>
-      </w:r>
-      <w:r>
-        <w:t xml:space="preserve">to </w:t>
-      </w:r>
-      <w:r>
-        <w:t>buck converter and two motor controllers</w:t>
+        <w:t xml:space="preserve"> for Pi and two motor controllers</w:t>
+      </w:r>
+      <w:r>
+        <w:t xml:space="preserve"> to power distribution</w:t>
       </w:r>
     </w:p>
     <w:p>
       <w:r>
         <w:t xml:space="preserve">1 - </w:t>
       </w:r>
-      <w:hyperlink r:id="rId35" w:history="1">
+      <w:hyperlink r:id="rId31" w:history="1">
         <w:r>
           <w:rPr>
             <w:rStyle w:val="Hyperlink"/>
@@ -2781,7 +2653,7 @@
       <w:r>
         <w:t xml:space="preserve">2 - </w:t>
       </w:r>
-      <w:hyperlink r:id="rId36" w:history="1">
+      <w:hyperlink r:id="rId32" w:history="1">
         <w:r>
           <w:rPr>
             <w:rStyle w:val="Hyperlink"/>
@@ -2790,7 +2662,13 @@
         </w:r>
       </w:hyperlink>
       <w:r>
-        <w:t xml:space="preserve"> - $25. Takes 5v input. It only has .5 amp output. Motors take 1.8A stall. Power motors directly from battery. Will need some sort of power distribution from battery to motors. 2.7-10V</w:t>
+        <w:t xml:space="preserve"> - $25. Takes 5v input. It has .5 amp output</w:t>
+      </w:r>
+      <w:r>
+        <w:t xml:space="preserve"> per motor</w:t>
+      </w:r>
+      <w:r>
+        <w:t>. Motors take 1.8A stall.</w:t>
       </w:r>
     </w:p>
     <w:p/>
@@ -2818,7 +2696,7 @@
       <w:pPr>
         <w:pStyle w:val="Heading1"/>
       </w:pPr>
-      <w:bookmarkStart w:id="8" w:name="_Toc193442969"/>
+      <w:bookmarkStart w:id="8" w:name="_Toc193547031"/>
       <w:r>
         <w:t>Basic Project</w:t>
       </w:r>
@@ -2864,7 +2742,7 @@
       <w:r>
         <w:t>: This controller is powered by the RP2040 chip and supports four motors with encoders</w:t>
       </w:r>
-      <w:hyperlink r:id="rId37" w:history="1">
+      <w:hyperlink r:id="rId33" w:history="1">
         <w:r>
           <w:rPr>
             <w:rStyle w:val="Hyperlink"/>
@@ -2945,116 +2823,9 @@
         <w:t>Microcontroller Programming Environment</w:t>
       </w:r>
       <w:r>
-        <w:t xml:space="preserve">: You can use C++, </w:t>
-      </w:r>
-      <w:proofErr w:type="spellStart"/>
-      <w:r>
-        <w:t>MicroPython</w:t>
-      </w:r>
-      <w:proofErr w:type="spellEnd"/>
-      <w:r>
-        <w:t xml:space="preserve">, or </w:t>
-      </w:r>
-      <w:proofErr w:type="spellStart"/>
-      <w:r>
-        <w:t>CircuitPython</w:t>
-      </w:r>
-      <w:proofErr w:type="spellEnd"/>
-      <w:r>
-        <w:fldChar w:fldCharType="begin"/>
-      </w:r>
-      <w:r>
-        <w:instrText>HYPERLINK "https://shop.pimoroni.com/products/motor-2040?variant=39884997853267"</w:instrText>
-      </w:r>
-      <w:r>
-        <w:fldChar w:fldCharType="separate"/>
-      </w:r>
-      <w:r>
-        <w:rPr>
-          <w:rStyle w:val="Hyperlink"/>
-        </w:rPr>
-        <w:t>[2]</w:t>
-      </w:r>
-      <w:r>
-        <w:fldChar w:fldCharType="end"/>
-      </w:r>
-      <w:r>
-        <w:t>.</w:t>
-      </w:r>
-    </w:p>
-    <w:p>
-      <w:pPr>
-        <w:rPr>
-          <w:b/>
-          <w:bCs/>
-        </w:rPr>
-      </w:pPr>
-      <w:r>
-        <w:rPr>
-          <w:b/>
-          <w:bCs/>
-        </w:rPr>
-        <w:t>Steps to Create Your Project:</w:t>
-      </w:r>
-    </w:p>
-    <w:p>
-      <w:pPr>
-        <w:numPr>
-          <w:ilvl w:val="0"/>
-          <w:numId w:val="4"/>
-        </w:numPr>
-      </w:pPr>
-      <w:r>
-        <w:rPr>
-          <w:b/>
-          <w:bCs/>
-        </w:rPr>
-        <w:t>Connect the Motors</w:t>
-      </w:r>
-      <w:r>
-        <w:t>:</w:t>
-      </w:r>
-    </w:p>
-    <w:p>
-      <w:pPr>
-        <w:numPr>
-          <w:ilvl w:val="1"/>
-          <w:numId w:val="4"/>
-        </w:numPr>
-      </w:pPr>
-      <w:r>
-        <w:t>Attach the JGA25-370 motors to the Motor 2040 using the JST-SH cables. Make sure each motor is connected to one of the four motor channels on the controller.</w:t>
-      </w:r>
-    </w:p>
-    <w:p>
-      <w:pPr>
-        <w:numPr>
-          <w:ilvl w:val="0"/>
-          <w:numId w:val="4"/>
-        </w:numPr>
-      </w:pPr>
-      <w:r>
-        <w:rPr>
-          <w:b/>
-          <w:bCs/>
-        </w:rPr>
-        <w:t>Power the Controller</w:t>
-      </w:r>
-      <w:r>
-        <w:t>:</w:t>
-      </w:r>
-    </w:p>
-    <w:p>
-      <w:pPr>
-        <w:numPr>
-          <w:ilvl w:val="1"/>
-          <w:numId w:val="4"/>
-        </w:numPr>
-      </w:pPr>
-      <w:r>
-        <w:t>Connect your power supply to the Motor 2040. The controller supports a wide voltage range (2.7V to 10V) for motors and logic</w:t>
-      </w:r>
-      <w:hyperlink r:id="rId38" w:history="1">
+        <w:t>: You can use C++, MicroPython, or CircuitPython</w:t>
+      </w:r>
+      <w:hyperlink r:id="rId34" w:history="1">
         <w:r>
           <w:rPr>
             <w:rStyle w:val="Hyperlink"/>
@@ -3068,6 +2839,21 @@
     </w:p>
     <w:p>
       <w:pPr>
+        <w:rPr>
+          <w:b/>
+          <w:bCs/>
+        </w:rPr>
+      </w:pPr>
+      <w:r>
+        <w:rPr>
+          <w:b/>
+          <w:bCs/>
+        </w:rPr>
+        <w:t>Steps to Create Your Project:</w:t>
+      </w:r>
+    </w:p>
+    <w:p>
+      <w:pPr>
         <w:numPr>
           <w:ilvl w:val="0"/>
           <w:numId w:val="4"/>
@@ -3078,7 +2864,7 @@
           <w:b/>
           <w:bCs/>
         </w:rPr>
-        <w:t>Set Up the Programming Environment</w:t>
+        <w:t>Connect the Motors</w:t>
       </w:r>
       <w:r>
         <w:t>:</w:t>
@@ -3092,25 +2878,38 @@
         </w:numPr>
       </w:pPr>
       <w:r>
-        <w:t xml:space="preserve">Install the necessary libraries for your chosen programming language. For example, if you're using </w:t>
-      </w:r>
-      <w:proofErr w:type="spellStart"/>
-      <w:r>
-        <w:t>MicroPython</w:t>
-      </w:r>
-      <w:proofErr w:type="spellEnd"/>
-      <w:r>
-        <w:t xml:space="preserve">, you can find the Motor 2040 library and examples on the </w:t>
-      </w:r>
-      <w:proofErr w:type="spellStart"/>
-      <w:r>
-        <w:t>Pimoroni</w:t>
-      </w:r>
-      <w:proofErr w:type="spellEnd"/>
-      <w:r>
-        <w:t xml:space="preserve"> GitHub page</w:t>
-      </w:r>
-      <w:hyperlink r:id="rId39" w:history="1">
+        <w:t>Attach the JGA25-370 motors to the Motor 2040 using the JST-SH cables. Make sure each motor is connected to one of the four motor channels on the controller.</w:t>
+      </w:r>
+    </w:p>
+    <w:p>
+      <w:pPr>
+        <w:numPr>
+          <w:ilvl w:val="0"/>
+          <w:numId w:val="4"/>
+        </w:numPr>
+      </w:pPr>
+      <w:r>
+        <w:rPr>
+          <w:b/>
+          <w:bCs/>
+        </w:rPr>
+        <w:t>Power the Controller</w:t>
+      </w:r>
+      <w:r>
+        <w:t>:</w:t>
+      </w:r>
+    </w:p>
+    <w:p>
+      <w:pPr>
+        <w:numPr>
+          <w:ilvl w:val="1"/>
+          <w:numId w:val="4"/>
+        </w:numPr>
+      </w:pPr>
+      <w:r>
+        <w:t>Connect your power supply to the Motor 2040. The controller supports a wide voltage range (2.7V to 10V) for motors and logic</w:t>
+      </w:r>
+      <w:hyperlink r:id="rId35" w:history="1">
         <w:r>
           <w:rPr>
             <w:rStyle w:val="Hyperlink"/>
@@ -3134,7 +2933,7 @@
           <w:b/>
           <w:bCs/>
         </w:rPr>
-        <w:t>Write Your Code</w:t>
+        <w:t>Set Up the Programming Environment</w:t>
       </w:r>
       <w:r>
         <w:t>:</w:t>
@@ -3148,15 +2947,47 @@
         </w:numPr>
       </w:pPr>
       <w:r>
-        <w:t xml:space="preserve">Start by writing simple code to control the motors. For instance, you can write a script to make the motors move forward, backward, and stop. Here's a basic example in </w:t>
-      </w:r>
-      <w:proofErr w:type="spellStart"/>
-      <w:r>
-        <w:t>MicroPython</w:t>
-      </w:r>
-      <w:proofErr w:type="spellEnd"/>
+        <w:t>Install the necessary libraries for your chosen programming language. For example, if you're using MicroPython, you can find the Motor 2040 library and examples on the Pimoroni GitHub page</w:t>
+      </w:r>
+      <w:hyperlink r:id="rId36" w:history="1">
+        <w:r>
+          <w:rPr>
+            <w:rStyle w:val="Hyperlink"/>
+          </w:rPr>
+          <w:t>[2]</w:t>
+        </w:r>
+      </w:hyperlink>
+      <w:r>
+        <w:t>.</w:t>
+      </w:r>
+    </w:p>
+    <w:p>
+      <w:pPr>
+        <w:numPr>
+          <w:ilvl w:val="0"/>
+          <w:numId w:val="4"/>
+        </w:numPr>
+      </w:pPr>
+      <w:r>
+        <w:rPr>
+          <w:b/>
+          <w:bCs/>
+        </w:rPr>
+        <w:t>Write Your Code</w:t>
+      </w:r>
       <w:r>
         <w:t>:</w:t>
+      </w:r>
+    </w:p>
+    <w:p>
+      <w:pPr>
+        <w:numPr>
+          <w:ilvl w:val="1"/>
+          <w:numId w:val="4"/>
+        </w:numPr>
+      </w:pPr>
+      <w:r>
+        <w:t>Start by writing simple code to control the motors. For instance, you can write a script to make the motors move forward, backward, and stop. Here's a basic example in MicroPython:</w:t>
       </w:r>
     </w:p>
     <w:p>
@@ -3353,28 +3184,20 @@
       <w:r>
         <w:t xml:space="preserve">] </w:t>
       </w:r>
-      <w:hyperlink r:id="rId40" w:history="1">
+      <w:hyperlink r:id="rId37" w:history="1">
         <w:r>
           <w:rPr>
             <w:rStyle w:val="Hyperlink"/>
           </w:rPr>
-          <w:t xml:space="preserve">Motor 2040 - Quad Motor Controller - </w:t>
+          <w:t>Motor 2040 - Quad Motor Controller - Pimoroni</w:t>
         </w:r>
-        <w:proofErr w:type="spellStart"/>
-        <w:r>
-          <w:rPr>
-            <w:rStyle w:val="Hyperlink"/>
-          </w:rPr>
-          <w:t>Pimoroni</w:t>
-        </w:r>
-        <w:proofErr w:type="spellEnd"/>
       </w:hyperlink>
     </w:p>
     <w:p>
       <w:pPr>
         <w:pStyle w:val="Heading1"/>
       </w:pPr>
-      <w:bookmarkStart w:id="9" w:name="_Toc193442970"/>
+      <w:bookmarkStart w:id="9" w:name="_Toc193547032"/>
       <w:r>
         <w:t>U</w:t>
       </w:r>
@@ -3473,100 +3296,60 @@
         <w:t>Define the PID Equation</w:t>
       </w:r>
       <w:r>
-        <w:t xml:space="preserve">: The PID control equation is: $ u(t) = </w:t>
-      </w:r>
-      <w:proofErr w:type="spellStart"/>
-      <w:r>
-        <w:t>K</w:t>
+        <w:t>: The PID control equation is: $ u(t) = K</w:t>
       </w:r>
       <w:r>
         <w:rPr>
           <w:i/>
           <w:iCs/>
         </w:rPr>
-        <w:t>p</w:t>
-      </w:r>
-      <w:proofErr w:type="spellEnd"/>
+        <w:t>p e(t) + K</w:t>
+      </w:r>
+      <w:r>
+        <w:t>i \int e(t) dt + K_d \frac{de(t)}{dt} $ where:</w:t>
+      </w:r>
+    </w:p>
+    <w:p>
+      <w:pPr>
+        <w:numPr>
+          <w:ilvl w:val="1"/>
+          <w:numId w:val="6"/>
+        </w:numPr>
+      </w:pPr>
+      <w:r>
+        <w:t>( u(t) ) is the control output.</w:t>
+      </w:r>
+    </w:p>
+    <w:p>
+      <w:pPr>
+        <w:numPr>
+          <w:ilvl w:val="1"/>
+          <w:numId w:val="6"/>
+        </w:numPr>
+      </w:pPr>
+      <w:r>
+        <w:t>( e(t) ) is the error (setpoint - measured value).</w:t>
+      </w:r>
+    </w:p>
+    <w:p>
+      <w:pPr>
+        <w:numPr>
+          <w:ilvl w:val="1"/>
+          <w:numId w:val="6"/>
+        </w:numPr>
+      </w:pPr>
+      <w:r>
+        <w:t>( K</w:t>
+      </w:r>
       <w:r>
         <w:rPr>
           <w:i/>
           <w:iCs/>
         </w:rPr>
-        <w:t xml:space="preserve"> e(t) + K</w:t>
-      </w:r>
-      <w:r>
-        <w:t xml:space="preserve">i \int e(t) dt + </w:t>
-      </w:r>
-      <w:proofErr w:type="spellStart"/>
-      <w:r>
-        <w:t>K_d</w:t>
-      </w:r>
-      <w:proofErr w:type="spellEnd"/>
-      <w:r>
-        <w:t xml:space="preserve"> \frac{de(t)}{dt} $ where:</w:t>
-      </w:r>
-    </w:p>
-    <w:p>
-      <w:pPr>
-        <w:numPr>
-          <w:ilvl w:val="1"/>
-          <w:numId w:val="6"/>
-        </w:numPr>
-      </w:pPr>
-      <w:r>
-        <w:t>( u(t) ) is the control output.</w:t>
-      </w:r>
-    </w:p>
-    <w:p>
-      <w:pPr>
-        <w:numPr>
-          <w:ilvl w:val="1"/>
-          <w:numId w:val="6"/>
-        </w:numPr>
-      </w:pPr>
-      <w:r>
-        <w:t>( e(t) ) is the error (setpoint - measured value).</w:t>
-      </w:r>
-    </w:p>
-    <w:p>
-      <w:pPr>
-        <w:numPr>
-          <w:ilvl w:val="1"/>
-          <w:numId w:val="6"/>
-        </w:numPr>
-      </w:pPr>
-      <w:r>
-        <w:t xml:space="preserve">( </w:t>
-      </w:r>
-      <w:proofErr w:type="spellStart"/>
-      <w:r>
-        <w:t>K</w:t>
-      </w:r>
-      <w:r>
-        <w:rPr>
-          <w:i/>
-          <w:iCs/>
-        </w:rPr>
-        <w:t>p</w:t>
-      </w:r>
-      <w:proofErr w:type="spellEnd"/>
-      <w:r>
-        <w:rPr>
-          <w:i/>
-          <w:iCs/>
-        </w:rPr>
-        <w:t xml:space="preserve"> ), ( K</w:t>
-      </w:r>
-      <w:r>
-        <w:t xml:space="preserve">i ), and ( </w:t>
-      </w:r>
-      <w:proofErr w:type="spellStart"/>
-      <w:r>
-        <w:t>K_d</w:t>
-      </w:r>
-      <w:proofErr w:type="spellEnd"/>
-      <w:r>
-        <w:t xml:space="preserve"> ) are the proportional, integral, and derivative gains, respectively.</w:t>
+        <w:t>p ), ( K</w:t>
+      </w:r>
+      <w:r>
+        <w:t>i ), and ( K_d ) are the proportional, integral, and derivative gains, respectively.</w:t>
       </w:r>
     </w:p>
     <w:p>
@@ -3694,240 +3477,100 @@
               <w:pStyle w:val="Code"/>
             </w:pPr>
             <w:r>
-              <w:t xml:space="preserve">    def __</w:t>
-            </w:r>
-            <w:proofErr w:type="spellStart"/>
-            <w:r>
-              <w:t>init</w:t>
-            </w:r>
-            <w:proofErr w:type="spellEnd"/>
-            <w:r>
-              <w:t xml:space="preserve">__(self, </w:t>
-            </w:r>
-            <w:proofErr w:type="spellStart"/>
-            <w:r>
-              <w:t>Kp</w:t>
-            </w:r>
-            <w:proofErr w:type="spellEnd"/>
-            <w:r>
-              <w:t xml:space="preserve">, Ki, </w:t>
-            </w:r>
-            <w:proofErr w:type="spellStart"/>
-            <w:r>
-              <w:t>Kd</w:t>
-            </w:r>
-            <w:proofErr w:type="spellEnd"/>
-            <w:r>
-              <w:t>):</w:t>
-            </w:r>
-          </w:p>
-          <w:p>
-            <w:pPr>
-              <w:pStyle w:val="Code"/>
-            </w:pPr>
-            <w:r>
-              <w:t xml:space="preserve">        </w:t>
-            </w:r>
-            <w:proofErr w:type="spellStart"/>
-            <w:r>
-              <w:t>self.Kp</w:t>
-            </w:r>
-            <w:proofErr w:type="spellEnd"/>
-            <w:r>
-              <w:t xml:space="preserve"> = </w:t>
-            </w:r>
-            <w:proofErr w:type="spellStart"/>
-            <w:r>
-              <w:t>Kp</w:t>
-            </w:r>
-            <w:proofErr w:type="spellEnd"/>
-          </w:p>
-          <w:p>
-            <w:pPr>
-              <w:pStyle w:val="Code"/>
-            </w:pPr>
-            <w:r>
-              <w:t xml:space="preserve">        </w:t>
-            </w:r>
-            <w:proofErr w:type="spellStart"/>
-            <w:r>
-              <w:t>self.Ki</w:t>
-            </w:r>
-            <w:proofErr w:type="spellEnd"/>
-            <w:r>
-              <w:t xml:space="preserve"> = Ki</w:t>
-            </w:r>
-          </w:p>
-          <w:p>
-            <w:pPr>
-              <w:pStyle w:val="Code"/>
-            </w:pPr>
-            <w:r>
-              <w:t xml:space="preserve">        </w:t>
-            </w:r>
-            <w:proofErr w:type="spellStart"/>
-            <w:r>
-              <w:t>self.Kd</w:t>
-            </w:r>
-            <w:proofErr w:type="spellEnd"/>
-            <w:r>
-              <w:t xml:space="preserve"> = </w:t>
-            </w:r>
-            <w:proofErr w:type="spellStart"/>
-            <w:r>
-              <w:t>Kd</w:t>
-            </w:r>
-            <w:proofErr w:type="spellEnd"/>
-          </w:p>
-          <w:p>
-            <w:pPr>
-              <w:pStyle w:val="Code"/>
-            </w:pPr>
-            <w:r>
-              <w:t xml:space="preserve">        </w:t>
-            </w:r>
-            <w:proofErr w:type="spellStart"/>
-            <w:r>
-              <w:t>self.prev_error</w:t>
-            </w:r>
-            <w:proofErr w:type="spellEnd"/>
-            <w:r>
-              <w:t xml:space="preserve"> = 0</w:t>
-            </w:r>
-          </w:p>
-          <w:p>
-            <w:pPr>
-              <w:pStyle w:val="Code"/>
-            </w:pPr>
-            <w:r>
-              <w:t xml:space="preserve">        </w:t>
-            </w:r>
-            <w:proofErr w:type="spellStart"/>
-            <w:r>
-              <w:t>self.integral</w:t>
-            </w:r>
-            <w:proofErr w:type="spellEnd"/>
-            <w:r>
-              <w:t xml:space="preserve"> = 0</w:t>
-            </w:r>
-          </w:p>
-          <w:p>
-            <w:pPr>
-              <w:pStyle w:val="Code"/>
-            </w:pPr>
-          </w:p>
-          <w:p>
-            <w:pPr>
-              <w:pStyle w:val="Code"/>
-            </w:pPr>
-            <w:r>
-              <w:t xml:space="preserve">    def compute(self, setpoint, </w:t>
-            </w:r>
-            <w:proofErr w:type="spellStart"/>
-            <w:r>
-              <w:t>measured_value</w:t>
-            </w:r>
-            <w:proofErr w:type="spellEnd"/>
-            <w:r>
-              <w:t>):</w:t>
-            </w:r>
-          </w:p>
-          <w:p>
-            <w:pPr>
-              <w:pStyle w:val="Code"/>
-            </w:pPr>
-            <w:r>
-              <w:t xml:space="preserve">        error = setpoint - </w:t>
-            </w:r>
-            <w:proofErr w:type="spellStart"/>
-            <w:r>
-              <w:t>measured_value</w:t>
-            </w:r>
-            <w:proofErr w:type="spellEnd"/>
-          </w:p>
-          <w:p>
-            <w:pPr>
-              <w:pStyle w:val="Code"/>
-            </w:pPr>
-            <w:r>
-              <w:t xml:space="preserve">        </w:t>
-            </w:r>
-            <w:proofErr w:type="spellStart"/>
-            <w:r>
-              <w:t>self.integral</w:t>
-            </w:r>
-            <w:proofErr w:type="spellEnd"/>
-            <w:r>
-              <w:t xml:space="preserve"> += error</w:t>
-            </w:r>
-          </w:p>
-          <w:p>
-            <w:pPr>
-              <w:pStyle w:val="Code"/>
-            </w:pPr>
-            <w:r>
-              <w:t xml:space="preserve">        derivative = error - </w:t>
-            </w:r>
-            <w:proofErr w:type="spellStart"/>
-            <w:r>
-              <w:t>self.prev_error</w:t>
-            </w:r>
-            <w:proofErr w:type="spellEnd"/>
-          </w:p>
-          <w:p>
-            <w:pPr>
-              <w:pStyle w:val="Code"/>
-            </w:pPr>
-            <w:r>
-              <w:t xml:space="preserve">        output = </w:t>
-            </w:r>
-            <w:proofErr w:type="spellStart"/>
-            <w:r>
-              <w:t>self.Kp</w:t>
-            </w:r>
-            <w:proofErr w:type="spellEnd"/>
-            <w:r>
-              <w:t xml:space="preserve"> * error + </w:t>
-            </w:r>
-            <w:proofErr w:type="spellStart"/>
-            <w:r>
-              <w:t>self.Ki</w:t>
-            </w:r>
-            <w:proofErr w:type="spellEnd"/>
-            <w:r>
-              <w:t xml:space="preserve"> * </w:t>
-            </w:r>
-            <w:proofErr w:type="spellStart"/>
-            <w:r>
-              <w:t>self.integral</w:t>
-            </w:r>
-            <w:proofErr w:type="spellEnd"/>
-            <w:r>
-              <w:t xml:space="preserve"> + </w:t>
-            </w:r>
-            <w:proofErr w:type="spellStart"/>
-            <w:r>
-              <w:t>self.Kd</w:t>
-            </w:r>
-            <w:proofErr w:type="spellEnd"/>
-            <w:r>
-              <w:t xml:space="preserve"> * derivative</w:t>
-            </w:r>
-          </w:p>
-          <w:p>
-            <w:pPr>
-              <w:pStyle w:val="Code"/>
-            </w:pPr>
-            <w:r>
-              <w:t xml:space="preserve">        </w:t>
-            </w:r>
-            <w:proofErr w:type="spellStart"/>
-            <w:r>
-              <w:t>self.prev_error</w:t>
-            </w:r>
-            <w:proofErr w:type="spellEnd"/>
-            <w:r>
-              <w:t xml:space="preserve"> = error</w:t>
+              <w:t xml:space="preserve">    def __init__(self, Kp, Ki, Kd):</w:t>
+            </w:r>
+          </w:p>
+          <w:p>
+            <w:pPr>
+              <w:pStyle w:val="Code"/>
+            </w:pPr>
+            <w:r>
+              <w:t xml:space="preserve">        self.Kp = Kp</w:t>
+            </w:r>
+          </w:p>
+          <w:p>
+            <w:pPr>
+              <w:pStyle w:val="Code"/>
+            </w:pPr>
+            <w:r>
+              <w:t xml:space="preserve">        self.Ki = Ki</w:t>
+            </w:r>
+          </w:p>
+          <w:p>
+            <w:pPr>
+              <w:pStyle w:val="Code"/>
+            </w:pPr>
+            <w:r>
+              <w:t xml:space="preserve">        self.Kd = Kd</w:t>
+            </w:r>
+          </w:p>
+          <w:p>
+            <w:pPr>
+              <w:pStyle w:val="Code"/>
+            </w:pPr>
+            <w:r>
+              <w:t xml:space="preserve">        self.prev_error = 0</w:t>
+            </w:r>
+          </w:p>
+          <w:p>
+            <w:pPr>
+              <w:pStyle w:val="Code"/>
+            </w:pPr>
+            <w:r>
+              <w:t xml:space="preserve">        self.integral = 0</w:t>
+            </w:r>
+          </w:p>
+          <w:p>
+            <w:pPr>
+              <w:pStyle w:val="Code"/>
+            </w:pPr>
+          </w:p>
+          <w:p>
+            <w:pPr>
+              <w:pStyle w:val="Code"/>
+            </w:pPr>
+            <w:r>
+              <w:t xml:space="preserve">    def compute(self, setpoint, measured_value):</w:t>
+            </w:r>
+          </w:p>
+          <w:p>
+            <w:pPr>
+              <w:pStyle w:val="Code"/>
+            </w:pPr>
+            <w:r>
+              <w:t xml:space="preserve">        error = setpoint - measured_value</w:t>
+            </w:r>
+          </w:p>
+          <w:p>
+            <w:pPr>
+              <w:pStyle w:val="Code"/>
+            </w:pPr>
+            <w:r>
+              <w:t xml:space="preserve">        self.integral += error</w:t>
+            </w:r>
+          </w:p>
+          <w:p>
+            <w:pPr>
+              <w:pStyle w:val="Code"/>
+            </w:pPr>
+            <w:r>
+              <w:t xml:space="preserve">        derivative = error - self.prev_error</w:t>
+            </w:r>
+          </w:p>
+          <w:p>
+            <w:pPr>
+              <w:pStyle w:val="Code"/>
+            </w:pPr>
+            <w:r>
+              <w:t xml:space="preserve">        output = self.Kp * error + self.Ki * self.integral + self.Kd * derivative</w:t>
+            </w:r>
+          </w:p>
+          <w:p>
+            <w:pPr>
+              <w:pStyle w:val="Code"/>
+            </w:pPr>
+            <w:r>
+              <w:t xml:space="preserve">        self.prev_error = error</w:t>
             </w:r>
           </w:p>
           <w:p>
@@ -3955,29 +3598,8 @@
             <w:pPr>
               <w:pStyle w:val="Code"/>
             </w:pPr>
-            <w:proofErr w:type="spellStart"/>
-            <w:r>
-              <w:t>pid</w:t>
-            </w:r>
-            <w:proofErr w:type="spellEnd"/>
-            <w:r>
-              <w:t xml:space="preserve"> = PID(</w:t>
-            </w:r>
-            <w:proofErr w:type="spellStart"/>
-            <w:r>
-              <w:t>Kp</w:t>
-            </w:r>
-            <w:proofErr w:type="spellEnd"/>
-            <w:r>
-              <w:t xml:space="preserve">=1.0, Ki=0.1, </w:t>
-            </w:r>
-            <w:proofErr w:type="spellStart"/>
-            <w:r>
-              <w:t>Kd</w:t>
-            </w:r>
-            <w:proofErr w:type="spellEnd"/>
-            <w:r>
-              <w:t>=0.05)</w:t>
+            <w:r>
+              <w:t>pid = PID(Kp=1.0, Ki=0.1, Kd=0.05)</w:t>
             </w:r>
           </w:p>
           <w:p>
@@ -3992,71 +3614,29 @@
             <w:pPr>
               <w:pStyle w:val="Code"/>
             </w:pPr>
-            <w:proofErr w:type="spellStart"/>
-            <w:r>
-              <w:t>measured_value</w:t>
-            </w:r>
-            <w:proofErr w:type="spellEnd"/>
-            <w:r>
-              <w:t xml:space="preserve"> = 90  # Current value</w:t>
-            </w:r>
-          </w:p>
-          <w:p>
-            <w:pPr>
-              <w:pStyle w:val="Code"/>
-            </w:pPr>
-          </w:p>
-          <w:p>
-            <w:pPr>
-              <w:pStyle w:val="Code"/>
-            </w:pPr>
-            <w:proofErr w:type="spellStart"/>
-            <w:r>
-              <w:t>control_output</w:t>
-            </w:r>
-            <w:proofErr w:type="spellEnd"/>
-            <w:r>
-              <w:t xml:space="preserve"> = </w:t>
-            </w:r>
-            <w:proofErr w:type="spellStart"/>
-            <w:r>
-              <w:t>pid.compute</w:t>
-            </w:r>
-            <w:proofErr w:type="spellEnd"/>
-            <w:r>
-              <w:t xml:space="preserve">(setpoint, </w:t>
-            </w:r>
-            <w:proofErr w:type="spellStart"/>
-            <w:r>
-              <w:t>measured_value</w:t>
-            </w:r>
-            <w:proofErr w:type="spellEnd"/>
-            <w:r>
-              <w:t>)</w:t>
-            </w:r>
-          </w:p>
-          <w:p>
-            <w:pPr>
-              <w:pStyle w:val="Code"/>
-            </w:pPr>
-            <w:r>
-              <w:t>print(</w:t>
-            </w:r>
-            <w:proofErr w:type="spellStart"/>
-            <w:r>
-              <w:t>f"Control</w:t>
-            </w:r>
-            <w:proofErr w:type="spellEnd"/>
-            <w:r>
-              <w:t xml:space="preserve"> Output: {</w:t>
-            </w:r>
-            <w:proofErr w:type="spellStart"/>
-            <w:r>
-              <w:t>control_output</w:t>
-            </w:r>
-            <w:proofErr w:type="spellEnd"/>
-            <w:r>
-              <w:t>}")</w:t>
+            <w:r>
+              <w:t>measured_value = 90  # Current value</w:t>
+            </w:r>
+          </w:p>
+          <w:p>
+            <w:pPr>
+              <w:pStyle w:val="Code"/>
+            </w:pPr>
+          </w:p>
+          <w:p>
+            <w:pPr>
+              <w:pStyle w:val="Code"/>
+            </w:pPr>
+            <w:r>
+              <w:t>control_output = pid.compute(setpoint, measured_value)</w:t>
+            </w:r>
+          </w:p>
+          <w:p>
+            <w:pPr>
+              <w:pStyle w:val="Code"/>
+            </w:pPr>
+            <w:r>
+              <w:t>print(f"Control Output: {control_output}")</w:t>
             </w:r>
           </w:p>
           <w:p>
@@ -4084,39 +3664,19 @@
     </w:p>
     <w:p>
       <w:r>
-        <w:t xml:space="preserve">Tuning the ( </w:t>
-      </w:r>
-      <w:proofErr w:type="spellStart"/>
-      <w:r>
-        <w:t>K</w:t>
+        <w:t>Tuning the ( K</w:t>
       </w:r>
       <w:r>
         <w:rPr>
           <w:i/>
           <w:iCs/>
         </w:rPr>
-        <w:t>p</w:t>
-      </w:r>
-      <w:proofErr w:type="spellEnd"/>
-      <w:r>
-        <w:rPr>
-          <w:i/>
-          <w:iCs/>
-        </w:rPr>
-        <w:t xml:space="preserve"> ), ( K</w:t>
-      </w:r>
-      <w:r>
-        <w:t xml:space="preserve">i ), and ( </w:t>
-      </w:r>
-      <w:proofErr w:type="spellStart"/>
-      <w:r>
-        <w:t>K_d</w:t>
-      </w:r>
-      <w:proofErr w:type="spellEnd"/>
-      <w:r>
-        <w:t xml:space="preserve"> ) parameters is crucial for optimal performance. You can start with the Ziegler-Nichols method or trial and error to find the best values for your system</w:t>
-      </w:r>
-      <w:hyperlink r:id="rId41" w:history="1">
+        <w:t>p ), ( K</w:t>
+      </w:r>
+      <w:r>
+        <w:t>i ), and ( K_d ) parameters is crucial for optimal performance. You can start with the Ziegler-Nichols method or trial and error to find the best values for your system</w:t>
+      </w:r>
+      <w:hyperlink r:id="rId38" w:history="1">
         <w:r>
           <w:rPr>
             <w:rStyle w:val="Hyperlink"/>
@@ -4124,7 +3684,7 @@
           <w:t>[1]</w:t>
         </w:r>
       </w:hyperlink>
-      <w:hyperlink r:id="rId42" w:history="1">
+      <w:hyperlink r:id="rId39" w:history="1">
         <w:r>
           <w:rPr>
             <w:rStyle w:val="Hyperlink"/>
@@ -4160,7 +3720,7 @@
       <w:r>
         <w:t xml:space="preserve">[1] </w:t>
       </w:r>
-      <w:hyperlink r:id="rId43" w:history="1">
+      <w:hyperlink r:id="rId40" w:history="1">
         <w:r>
           <w:rPr>
             <w:rStyle w:val="Hyperlink"/>
@@ -4173,7 +3733,7 @@
       <w:r>
         <w:t xml:space="preserve">[2] </w:t>
       </w:r>
-      <w:hyperlink r:id="rId44" w:history="1">
+      <w:hyperlink r:id="rId41" w:history="1">
         <w:r>
           <w:rPr>
             <w:rStyle w:val="Hyperlink"/>
@@ -4186,7 +3746,7 @@
       <w:pPr>
         <w:pStyle w:val="Heading1"/>
       </w:pPr>
-      <w:bookmarkStart w:id="10" w:name="_Toc193442971"/>
+      <w:bookmarkStart w:id="10" w:name="_Toc193547033"/>
       <w:r>
         <w:lastRenderedPageBreak/>
         <w:t>Steps to Implement PID Control in Your Project</w:t>
@@ -4360,15 +3920,7 @@
     </w:p>
     <w:p>
       <w:r>
-        <w:t xml:space="preserve">Here's an example of how you can integrate PID control into your project using </w:t>
-      </w:r>
-      <w:proofErr w:type="spellStart"/>
-      <w:r>
-        <w:t>MicroPython</w:t>
-      </w:r>
-      <w:proofErr w:type="spellEnd"/>
-      <w:r>
-        <w:t>:</w:t>
+        <w:t>Here's an example of how you can integrate PID control into your project using MicroPython:</w:t>
       </w:r>
     </w:p>
     <w:tbl>
@@ -4424,240 +3976,100 @@
               <w:pStyle w:val="Code"/>
             </w:pPr>
             <w:r>
-              <w:t xml:space="preserve">    def __</w:t>
-            </w:r>
-            <w:proofErr w:type="spellStart"/>
-            <w:r>
-              <w:t>init</w:t>
-            </w:r>
-            <w:proofErr w:type="spellEnd"/>
-            <w:r>
-              <w:t xml:space="preserve">__(self, </w:t>
-            </w:r>
-            <w:proofErr w:type="spellStart"/>
-            <w:r>
-              <w:t>Kp</w:t>
-            </w:r>
-            <w:proofErr w:type="spellEnd"/>
-            <w:r>
-              <w:t xml:space="preserve">, Ki, </w:t>
-            </w:r>
-            <w:proofErr w:type="spellStart"/>
-            <w:r>
-              <w:t>Kd</w:t>
-            </w:r>
-            <w:proofErr w:type="spellEnd"/>
-            <w:r>
-              <w:t>):</w:t>
-            </w:r>
-          </w:p>
-          <w:p>
-            <w:pPr>
-              <w:pStyle w:val="Code"/>
-            </w:pPr>
-            <w:r>
-              <w:t xml:space="preserve">        </w:t>
-            </w:r>
-            <w:proofErr w:type="spellStart"/>
-            <w:r>
-              <w:t>self.Kp</w:t>
-            </w:r>
-            <w:proofErr w:type="spellEnd"/>
-            <w:r>
-              <w:t xml:space="preserve"> = </w:t>
-            </w:r>
-            <w:proofErr w:type="spellStart"/>
-            <w:r>
-              <w:t>Kp</w:t>
-            </w:r>
-            <w:proofErr w:type="spellEnd"/>
-          </w:p>
-          <w:p>
-            <w:pPr>
-              <w:pStyle w:val="Code"/>
-            </w:pPr>
-            <w:r>
-              <w:t xml:space="preserve">        </w:t>
-            </w:r>
-            <w:proofErr w:type="spellStart"/>
-            <w:r>
-              <w:t>self.Ki</w:t>
-            </w:r>
-            <w:proofErr w:type="spellEnd"/>
-            <w:r>
-              <w:t xml:space="preserve"> = Ki</w:t>
-            </w:r>
-          </w:p>
-          <w:p>
-            <w:pPr>
-              <w:pStyle w:val="Code"/>
-            </w:pPr>
-            <w:r>
-              <w:t xml:space="preserve">        </w:t>
-            </w:r>
-            <w:proofErr w:type="spellStart"/>
-            <w:r>
-              <w:t>self.Kd</w:t>
-            </w:r>
-            <w:proofErr w:type="spellEnd"/>
-            <w:r>
-              <w:t xml:space="preserve"> = </w:t>
-            </w:r>
-            <w:proofErr w:type="spellStart"/>
-            <w:r>
-              <w:t>Kd</w:t>
-            </w:r>
-            <w:proofErr w:type="spellEnd"/>
-          </w:p>
-          <w:p>
-            <w:pPr>
-              <w:pStyle w:val="Code"/>
-            </w:pPr>
-            <w:r>
-              <w:t xml:space="preserve">        </w:t>
-            </w:r>
-            <w:proofErr w:type="spellStart"/>
-            <w:r>
-              <w:t>self.prev_error</w:t>
-            </w:r>
-            <w:proofErr w:type="spellEnd"/>
-            <w:r>
-              <w:t xml:space="preserve"> = 0</w:t>
-            </w:r>
-          </w:p>
-          <w:p>
-            <w:pPr>
-              <w:pStyle w:val="Code"/>
-            </w:pPr>
-            <w:r>
-              <w:t xml:space="preserve">        </w:t>
-            </w:r>
-            <w:proofErr w:type="spellStart"/>
-            <w:r>
-              <w:t>self.integral</w:t>
-            </w:r>
-            <w:proofErr w:type="spellEnd"/>
-            <w:r>
-              <w:t xml:space="preserve"> = 0</w:t>
-            </w:r>
-          </w:p>
-          <w:p>
-            <w:pPr>
-              <w:pStyle w:val="Code"/>
-            </w:pPr>
-          </w:p>
-          <w:p>
-            <w:pPr>
-              <w:pStyle w:val="Code"/>
-            </w:pPr>
-            <w:r>
-              <w:t xml:space="preserve">    def compute(self, setpoint, </w:t>
-            </w:r>
-            <w:proofErr w:type="spellStart"/>
-            <w:r>
-              <w:t>measured_value</w:t>
-            </w:r>
-            <w:proofErr w:type="spellEnd"/>
-            <w:r>
-              <w:t>):</w:t>
-            </w:r>
-          </w:p>
-          <w:p>
-            <w:pPr>
-              <w:pStyle w:val="Code"/>
-            </w:pPr>
-            <w:r>
-              <w:t xml:space="preserve">        error = setpoint - </w:t>
-            </w:r>
-            <w:proofErr w:type="spellStart"/>
-            <w:r>
-              <w:t>measured_value</w:t>
-            </w:r>
-            <w:proofErr w:type="spellEnd"/>
-          </w:p>
-          <w:p>
-            <w:pPr>
-              <w:pStyle w:val="Code"/>
-            </w:pPr>
-            <w:r>
-              <w:t xml:space="preserve">        </w:t>
-            </w:r>
-            <w:proofErr w:type="spellStart"/>
-            <w:r>
-              <w:t>self.integral</w:t>
-            </w:r>
-            <w:proofErr w:type="spellEnd"/>
-            <w:r>
-              <w:t xml:space="preserve"> += error</w:t>
-            </w:r>
-          </w:p>
-          <w:p>
-            <w:pPr>
-              <w:pStyle w:val="Code"/>
-            </w:pPr>
-            <w:r>
-              <w:t xml:space="preserve">        derivative = error - </w:t>
-            </w:r>
-            <w:proofErr w:type="spellStart"/>
-            <w:r>
-              <w:t>self.prev_error</w:t>
-            </w:r>
-            <w:proofErr w:type="spellEnd"/>
-          </w:p>
-          <w:p>
-            <w:pPr>
-              <w:pStyle w:val="Code"/>
-            </w:pPr>
-            <w:r>
-              <w:t xml:space="preserve">        output = </w:t>
-            </w:r>
-            <w:proofErr w:type="spellStart"/>
-            <w:r>
-              <w:t>self.Kp</w:t>
-            </w:r>
-            <w:proofErr w:type="spellEnd"/>
-            <w:r>
-              <w:t xml:space="preserve"> * error + </w:t>
-            </w:r>
-            <w:proofErr w:type="spellStart"/>
-            <w:r>
-              <w:t>self.Ki</w:t>
-            </w:r>
-            <w:proofErr w:type="spellEnd"/>
-            <w:r>
-              <w:t xml:space="preserve"> * </w:t>
-            </w:r>
-            <w:proofErr w:type="spellStart"/>
-            <w:r>
-              <w:t>self.integral</w:t>
-            </w:r>
-            <w:proofErr w:type="spellEnd"/>
-            <w:r>
-              <w:t xml:space="preserve"> + </w:t>
-            </w:r>
-            <w:proofErr w:type="spellStart"/>
-            <w:r>
-              <w:t>self.Kd</w:t>
-            </w:r>
-            <w:proofErr w:type="spellEnd"/>
-            <w:r>
-              <w:t xml:space="preserve"> * derivative</w:t>
-            </w:r>
-          </w:p>
-          <w:p>
-            <w:pPr>
-              <w:pStyle w:val="Code"/>
-            </w:pPr>
-            <w:r>
-              <w:t xml:space="preserve">        </w:t>
-            </w:r>
-            <w:proofErr w:type="spellStart"/>
-            <w:r>
-              <w:t>self.prev_error</w:t>
-            </w:r>
-            <w:proofErr w:type="spellEnd"/>
-            <w:r>
-              <w:t xml:space="preserve"> = error</w:t>
+              <w:t xml:space="preserve">    def __init__(self, Kp, Ki, Kd):</w:t>
+            </w:r>
+          </w:p>
+          <w:p>
+            <w:pPr>
+              <w:pStyle w:val="Code"/>
+            </w:pPr>
+            <w:r>
+              <w:t xml:space="preserve">        self.Kp = Kp</w:t>
+            </w:r>
+          </w:p>
+          <w:p>
+            <w:pPr>
+              <w:pStyle w:val="Code"/>
+            </w:pPr>
+            <w:r>
+              <w:t xml:space="preserve">        self.Ki = Ki</w:t>
+            </w:r>
+          </w:p>
+          <w:p>
+            <w:pPr>
+              <w:pStyle w:val="Code"/>
+            </w:pPr>
+            <w:r>
+              <w:t xml:space="preserve">        self.Kd = Kd</w:t>
+            </w:r>
+          </w:p>
+          <w:p>
+            <w:pPr>
+              <w:pStyle w:val="Code"/>
+            </w:pPr>
+            <w:r>
+              <w:t xml:space="preserve">        self.prev_error = 0</w:t>
+            </w:r>
+          </w:p>
+          <w:p>
+            <w:pPr>
+              <w:pStyle w:val="Code"/>
+            </w:pPr>
+            <w:r>
+              <w:t xml:space="preserve">        self.integral = 0</w:t>
+            </w:r>
+          </w:p>
+          <w:p>
+            <w:pPr>
+              <w:pStyle w:val="Code"/>
+            </w:pPr>
+          </w:p>
+          <w:p>
+            <w:pPr>
+              <w:pStyle w:val="Code"/>
+            </w:pPr>
+            <w:r>
+              <w:t xml:space="preserve">    def compute(self, setpoint, measured_value):</w:t>
+            </w:r>
+          </w:p>
+          <w:p>
+            <w:pPr>
+              <w:pStyle w:val="Code"/>
+            </w:pPr>
+            <w:r>
+              <w:t xml:space="preserve">        error = setpoint - measured_value</w:t>
+            </w:r>
+          </w:p>
+          <w:p>
+            <w:pPr>
+              <w:pStyle w:val="Code"/>
+            </w:pPr>
+            <w:r>
+              <w:t xml:space="preserve">        self.integral += error</w:t>
+            </w:r>
+          </w:p>
+          <w:p>
+            <w:pPr>
+              <w:pStyle w:val="Code"/>
+            </w:pPr>
+            <w:r>
+              <w:t xml:space="preserve">        derivative = error - self.prev_error</w:t>
+            </w:r>
+          </w:p>
+          <w:p>
+            <w:pPr>
+              <w:pStyle w:val="Code"/>
+            </w:pPr>
+            <w:r>
+              <w:t xml:space="preserve">        output = self.Kp * error + self.Ki * self.integral + self.Kd * derivative</w:t>
+            </w:r>
+          </w:p>
+          <w:p>
+            <w:pPr>
+              <w:pStyle w:val="Code"/>
+            </w:pPr>
+            <w:r>
+              <w:t xml:space="preserve">        self.prev_error = error</w:t>
             </w:r>
           </w:p>
           <w:p>
@@ -4693,29 +4105,8 @@
             <w:pPr>
               <w:pStyle w:val="Code"/>
             </w:pPr>
-            <w:proofErr w:type="spellStart"/>
-            <w:r>
-              <w:t>pid</w:t>
-            </w:r>
-            <w:proofErr w:type="spellEnd"/>
-            <w:r>
-              <w:t xml:space="preserve"> = PID(</w:t>
-            </w:r>
-            <w:proofErr w:type="spellStart"/>
-            <w:r>
-              <w:t>Kp</w:t>
-            </w:r>
-            <w:proofErr w:type="spellEnd"/>
-            <w:r>
-              <w:t xml:space="preserve">=1.0, Ki=0.1, </w:t>
-            </w:r>
-            <w:proofErr w:type="spellStart"/>
-            <w:r>
-              <w:t>Kd</w:t>
-            </w:r>
-            <w:proofErr w:type="spellEnd"/>
-            <w:r>
-              <w:t>=0.05)</w:t>
+            <w:r>
+              <w:t>pid = PID(Kp=1.0, Ki=0.1, Kd=0.05)</w:t>
             </w:r>
           </w:p>
           <w:p>
@@ -4757,15 +4148,7 @@
               <w:pStyle w:val="Code"/>
             </w:pPr>
             <w:r>
-              <w:t xml:space="preserve">    </w:t>
-            </w:r>
-            <w:proofErr w:type="spellStart"/>
-            <w:r>
-              <w:t>measured_value</w:t>
-            </w:r>
-            <w:proofErr w:type="spellEnd"/>
-            <w:r>
-              <w:t xml:space="preserve"> = motor.motor1.get_encoder_value()</w:t>
+              <w:t xml:space="preserve">    measured_value = motor.motor1.get_encoder_value()</w:t>
             </w:r>
           </w:p>
           <w:p>
@@ -4786,31 +4169,7 @@
               <w:pStyle w:val="Code"/>
             </w:pPr>
             <w:r>
-              <w:t xml:space="preserve">    </w:t>
-            </w:r>
-            <w:proofErr w:type="spellStart"/>
-            <w:r>
-              <w:t>control_output</w:t>
-            </w:r>
-            <w:proofErr w:type="spellEnd"/>
-            <w:r>
-              <w:t xml:space="preserve"> = </w:t>
-            </w:r>
-            <w:proofErr w:type="spellStart"/>
-            <w:r>
-              <w:t>pid.compute</w:t>
-            </w:r>
-            <w:proofErr w:type="spellEnd"/>
-            <w:r>
-              <w:t xml:space="preserve">(setpoint, </w:t>
-            </w:r>
-            <w:proofErr w:type="spellStart"/>
-            <w:r>
-              <w:t>measured_value</w:t>
-            </w:r>
-            <w:proofErr w:type="spellEnd"/>
-            <w:r>
-              <w:t>)</w:t>
+              <w:t xml:space="preserve">    control_output = pid.compute(setpoint, measured_value)</w:t>
             </w:r>
           </w:p>
           <w:p>
@@ -4831,15 +4190,7 @@
               <w:pStyle w:val="Code"/>
             </w:pPr>
             <w:r>
-              <w:t xml:space="preserve">    motor.motor1.set_speed(</w:t>
-            </w:r>
-            <w:proofErr w:type="spellStart"/>
-            <w:r>
-              <w:t>control_output</w:t>
-            </w:r>
-            <w:proofErr w:type="spellEnd"/>
-            <w:r>
-              <w:t>)</w:t>
+              <w:t xml:space="preserve">    motor.motor1.set_speed(control_output)</w:t>
             </w:r>
           </w:p>
           <w:p>
@@ -4893,109 +4244,149 @@
           <w:b/>
           <w:bCs/>
         </w:rPr>
-        <w:t>Proportional Gain (</w:t>
-      </w:r>
-      <w:proofErr w:type="spellStart"/>
+        <w:t>Proportional Gain (Kp)</w:t>
+      </w:r>
+      <w:r>
+        <w:t>: Start with a small value and increase it until you get a quick response without too much overshoot.</w:t>
+      </w:r>
+    </w:p>
+    <w:p>
+      <w:pPr>
+        <w:numPr>
+          <w:ilvl w:val="0"/>
+          <w:numId w:val="8"/>
+        </w:numPr>
+      </w:pPr>
       <w:r>
         <w:rPr>
           <w:b/>
           <w:bCs/>
         </w:rPr>
-        <w:t>Kp</w:t>
-      </w:r>
-      <w:proofErr w:type="spellEnd"/>
+        <w:lastRenderedPageBreak/>
+        <w:t>Integral Gain (Ki)</w:t>
+      </w:r>
+      <w:r>
+        <w:t>: Adjust this to eliminate steady-state error. Be cautious, as too high a value can cause instability.</w:t>
+      </w:r>
+    </w:p>
+    <w:p>
+      <w:pPr>
+        <w:numPr>
+          <w:ilvl w:val="0"/>
+          <w:numId w:val="8"/>
+        </w:numPr>
+      </w:pPr>
       <w:r>
         <w:rPr>
           <w:b/>
           <w:bCs/>
         </w:rPr>
-        <w:t>)</w:t>
-      </w:r>
-      <w:r>
-        <w:t>: Start with a small value and increase it until you get a quick response without too much overshoot.</w:t>
-      </w:r>
-    </w:p>
-    <w:p>
-      <w:pPr>
-        <w:numPr>
-          <w:ilvl w:val="0"/>
-          <w:numId w:val="8"/>
-        </w:numPr>
-      </w:pPr>
-      <w:r>
+        <w:t>Derivative Gain (Kd)</w:t>
+      </w:r>
+      <w:r>
+        <w:t>: Use this to reduce overshoot and improve stability. Start with a small value and increase it gradually.</w:t>
+      </w:r>
+    </w:p>
+    <w:p>
+      <w:pPr>
+        <w:pStyle w:val="Heading1"/>
+      </w:pPr>
+      <w:bookmarkStart w:id="11" w:name="_Toc193547034"/>
+      <w:r>
+        <w:t>Two Motor Controllers 3 Motors</w:t>
+      </w:r>
+      <w:bookmarkEnd w:id="11"/>
+    </w:p>
+    <w:p>
+      <w:r>
+        <w:t>Using two motor controllers to control six motors can be a bit more complex, but it's definitely doable! Here's a step-by-step guide to help you set up your project:</w:t>
+      </w:r>
+    </w:p>
+    <w:p>
+      <w:pPr>
         <w:rPr>
           <w:b/>
           <w:bCs/>
         </w:rPr>
-        <w:lastRenderedPageBreak/>
-        <w:t>Integral Gain (Ki)</w:t>
-      </w:r>
-      <w:r>
-        <w:t>: Adjust this to eliminate steady-state error. Be cautious, as too high a value can cause instability.</w:t>
-      </w:r>
-    </w:p>
-    <w:p>
-      <w:pPr>
-        <w:numPr>
-          <w:ilvl w:val="0"/>
-          <w:numId w:val="8"/>
-        </w:numPr>
       </w:pPr>
       <w:r>
         <w:rPr>
           <w:b/>
           <w:bCs/>
         </w:rPr>
-        <w:t>Derivative Gain (</w:t>
-      </w:r>
-      <w:proofErr w:type="spellStart"/>
+        <w:t>Materials Needed:</w:t>
+      </w:r>
+    </w:p>
+    <w:p>
+      <w:pPr>
+        <w:numPr>
+          <w:ilvl w:val="0"/>
+          <w:numId w:val="9"/>
+        </w:numPr>
+      </w:pPr>
       <w:r>
         <w:rPr>
           <w:b/>
           <w:bCs/>
         </w:rPr>
-        <w:t>Kd</w:t>
-      </w:r>
-      <w:proofErr w:type="spellEnd"/>
+        <w:t>Two Motor 2040 Controllers</w:t>
+      </w:r>
+      <w:r>
+        <w:t>: Each controller can handle up to four motors.</w:t>
+      </w:r>
+    </w:p>
+    <w:p>
+      <w:pPr>
+        <w:numPr>
+          <w:ilvl w:val="0"/>
+          <w:numId w:val="9"/>
+        </w:numPr>
+      </w:pPr>
       <w:r>
         <w:rPr>
           <w:b/>
           <w:bCs/>
         </w:rPr>
-        <w:t>)</w:t>
-      </w:r>
-      <w:r>
-        <w:t>: Use this to reduce overshoot and improve stability. Start with a small value and increase it gradually.</w:t>
-      </w:r>
-    </w:p>
-    <w:p>
-      <w:pPr>
-        <w:pStyle w:val="Heading1"/>
-      </w:pPr>
-      <w:bookmarkStart w:id="11" w:name="_Toc193442972"/>
-      <w:r>
-        <w:t>Two Motor Controllers 3 Motors</w:t>
-      </w:r>
-      <w:bookmarkEnd w:id="11"/>
-    </w:p>
-    <w:p>
-      <w:r>
-        <w:t>Using two motor controllers to control six motors can be a bit more complex, but it's definitely doable! Here's a step-by-step guide to help you set up your project:</w:t>
-      </w:r>
-    </w:p>
-    <w:p>
-      <w:pPr>
+        <w:t>Six JGA25-370 Motors</w:t>
+      </w:r>
+      <w:r>
+        <w:t>: These are the motors you'll be controlling.</w:t>
+      </w:r>
+    </w:p>
+    <w:p>
+      <w:pPr>
+        <w:numPr>
+          <w:ilvl w:val="0"/>
+          <w:numId w:val="9"/>
+        </w:numPr>
+      </w:pPr>
+      <w:r>
         <w:rPr>
           <w:b/>
           <w:bCs/>
         </w:rPr>
+        <w:t>Power Supply</w:t>
+      </w:r>
+      <w:r>
+        <w:t>: Ensure you have a suitable power supply for your motors and controllers.</w:t>
+      </w:r>
+    </w:p>
+    <w:p>
+      <w:pPr>
+        <w:numPr>
+          <w:ilvl w:val="0"/>
+          <w:numId w:val="9"/>
+        </w:numPr>
       </w:pPr>
       <w:r>
         <w:rPr>
           <w:b/>
           <w:bCs/>
         </w:rPr>
-        <w:t>Materials Needed:</w:t>
+        <w:t>JST-SH Cables</w:t>
+      </w:r>
+      <w:r>
+        <w:t>: For connecting the motors to the controllers.</w:t>
       </w:r>
     </w:p>
     <w:p>
@@ -5010,53 +4401,32 @@
           <w:b/>
           <w:bCs/>
         </w:rPr>
-        <w:t>Two Motor 2040 Controllers</w:t>
-      </w:r>
-      <w:r>
-        <w:t>: Each controller can handle up to four motors.</w:t>
-      </w:r>
-    </w:p>
-    <w:p>
-      <w:pPr>
-        <w:numPr>
-          <w:ilvl w:val="0"/>
-          <w:numId w:val="9"/>
-        </w:numPr>
-      </w:pPr>
-      <w:r>
+        <w:t>Microcontroller Programming Environment</w:t>
+      </w:r>
+      <w:r>
+        <w:t>: You can use C++, MicroPython, or CircuitPython.</w:t>
+      </w:r>
+    </w:p>
+    <w:p>
+      <w:pPr>
         <w:rPr>
           <w:b/>
           <w:bCs/>
         </w:rPr>
-        <w:t>Six JGA25-370 Motors</w:t>
-      </w:r>
-      <w:r>
-        <w:t>: These are the motors you'll be controlling.</w:t>
-      </w:r>
-    </w:p>
-    <w:p>
-      <w:pPr>
-        <w:numPr>
-          <w:ilvl w:val="0"/>
-          <w:numId w:val="9"/>
-        </w:numPr>
       </w:pPr>
       <w:r>
         <w:rPr>
           <w:b/>
           <w:bCs/>
         </w:rPr>
-        <w:t>Power Supply</w:t>
-      </w:r>
-      <w:r>
-        <w:t>: Ensure you have a suitable power supply for your motors and controllers.</w:t>
+        <w:t>Steps to Set Up Your Project:</w:t>
       </w:r>
     </w:p>
     <w:p>
       <w:pPr>
         <w:numPr>
           <w:ilvl w:val="0"/>
-          <w:numId w:val="9"/>
+          <w:numId w:val="10"/>
         </w:numPr>
       </w:pPr>
       <w:r>
@@ -5064,17 +4434,28 @@
           <w:b/>
           <w:bCs/>
         </w:rPr>
-        <w:t>JST-SH Cables</w:t>
-      </w:r>
-      <w:r>
-        <w:t>: For connecting the motors to the controllers.</w:t>
+        <w:t>Connect the Motors to the Controllers</w:t>
+      </w:r>
+      <w:r>
+        <w:t>:</w:t>
+      </w:r>
+    </w:p>
+    <w:p>
+      <w:pPr>
+        <w:numPr>
+          <w:ilvl w:val="1"/>
+          <w:numId w:val="10"/>
+        </w:numPr>
+      </w:pPr>
+      <w:r>
+        <w:t>Divide the six motors between the two Motor 2040 controllers. For example, connect three motors to each controller using the JST-SH cables.</w:t>
       </w:r>
     </w:p>
     <w:p>
       <w:pPr>
         <w:numPr>
           <w:ilvl w:val="0"/>
-          <w:numId w:val="9"/>
+          <w:numId w:val="10"/>
         </w:numPr>
       </w:pPr>
       <w:r>
@@ -5082,56 +4463,65 @@
           <w:b/>
           <w:bCs/>
         </w:rPr>
-        <w:t>Microcontroller Programming Environment</w:t>
-      </w:r>
-      <w:r>
-        <w:t xml:space="preserve">: You can use C++, </w:t>
-      </w:r>
-      <w:proofErr w:type="spellStart"/>
-      <w:r>
-        <w:t>MicroPython</w:t>
-      </w:r>
-      <w:proofErr w:type="spellEnd"/>
-      <w:r>
-        <w:t xml:space="preserve">, or </w:t>
-      </w:r>
-      <w:proofErr w:type="spellStart"/>
-      <w:r>
-        <w:t>CircuitPython</w:t>
-      </w:r>
-      <w:proofErr w:type="spellEnd"/>
-      <w:r>
-        <w:t>.</w:t>
-      </w:r>
-    </w:p>
-    <w:p>
-      <w:pPr>
+        <w:t>Power the Controllers</w:t>
+      </w:r>
+      <w:r>
+        <w:t>:</w:t>
+      </w:r>
+    </w:p>
+    <w:p>
+      <w:pPr>
+        <w:numPr>
+          <w:ilvl w:val="1"/>
+          <w:numId w:val="10"/>
+        </w:numPr>
+      </w:pPr>
+      <w:r>
+        <w:t>Connect your power supply to both Motor 2040 controllers. Ensure the power supply can handle the combined current draw of all six motors.</w:t>
+      </w:r>
+    </w:p>
+    <w:p>
+      <w:pPr>
+        <w:numPr>
+          <w:ilvl w:val="0"/>
+          <w:numId w:val="10"/>
+        </w:numPr>
+      </w:pPr>
+      <w:r>
         <w:rPr>
           <w:b/>
           <w:bCs/>
         </w:rPr>
+        <w:t>Set Up the Programming Environment</w:t>
+      </w:r>
+      <w:r>
+        <w:t>:</w:t>
+      </w:r>
+    </w:p>
+    <w:p>
+      <w:pPr>
+        <w:numPr>
+          <w:ilvl w:val="1"/>
+          <w:numId w:val="10"/>
+        </w:numPr>
+      </w:pPr>
+      <w:r>
+        <w:t>Install the necessary libraries for your chosen programming language. For example, if you're using MicroPython, you can find the Motor 2040 library and examples on the Pimoroni GitHub page.</w:t>
+      </w:r>
+    </w:p>
+    <w:p>
+      <w:pPr>
+        <w:numPr>
+          <w:ilvl w:val="0"/>
+          <w:numId w:val="10"/>
+        </w:numPr>
       </w:pPr>
       <w:r>
         <w:rPr>
           <w:b/>
           <w:bCs/>
         </w:rPr>
-        <w:t>Steps to Set Up Your Project:</w:t>
-      </w:r>
-    </w:p>
-    <w:p>
-      <w:pPr>
-        <w:numPr>
-          <w:ilvl w:val="0"/>
-          <w:numId w:val="10"/>
-        </w:numPr>
-      </w:pPr>
-      <w:r>
-        <w:rPr>
-          <w:b/>
-          <w:bCs/>
-        </w:rPr>
-        <w:t>Connect the Motors to the Controllers</w:t>
+        <w:t>Write Your Code</w:t>
       </w:r>
       <w:r>
         <w:t>:</w:t>
@@ -5145,119 +4535,8 @@
         </w:numPr>
       </w:pPr>
       <w:r>
-        <w:t>Divide the six motors between the two Motor 2040 controllers. For example, connect three motors to each controller using the JST-SH cables.</w:t>
-      </w:r>
-    </w:p>
-    <w:p>
-      <w:pPr>
-        <w:numPr>
-          <w:ilvl w:val="0"/>
-          <w:numId w:val="10"/>
-        </w:numPr>
-      </w:pPr>
-      <w:r>
-        <w:rPr>
-          <w:b/>
-          <w:bCs/>
-        </w:rPr>
-        <w:t>Power the Controllers</w:t>
-      </w:r>
-      <w:r>
-        <w:t>:</w:t>
-      </w:r>
-    </w:p>
-    <w:p>
-      <w:pPr>
-        <w:numPr>
-          <w:ilvl w:val="1"/>
-          <w:numId w:val="10"/>
-        </w:numPr>
-      </w:pPr>
-      <w:r>
-        <w:t>Connect your power supply to both Motor 2040 controllers. Ensure the power supply can handle the combined current draw of all six motors.</w:t>
-      </w:r>
-    </w:p>
-    <w:p>
-      <w:pPr>
-        <w:numPr>
-          <w:ilvl w:val="0"/>
-          <w:numId w:val="10"/>
-        </w:numPr>
-      </w:pPr>
-      <w:r>
-        <w:rPr>
-          <w:b/>
-          <w:bCs/>
-        </w:rPr>
-        <w:t>Set Up the Programming Environment</w:t>
-      </w:r>
-      <w:r>
-        <w:t>:</w:t>
-      </w:r>
-    </w:p>
-    <w:p>
-      <w:pPr>
-        <w:numPr>
-          <w:ilvl w:val="1"/>
-          <w:numId w:val="10"/>
-        </w:numPr>
-      </w:pPr>
-      <w:r>
-        <w:t xml:space="preserve">Install the necessary libraries for your chosen programming language. For example, if you're using </w:t>
-      </w:r>
-      <w:proofErr w:type="spellStart"/>
-      <w:r>
-        <w:t>MicroPython</w:t>
-      </w:r>
-      <w:proofErr w:type="spellEnd"/>
-      <w:r>
-        <w:t xml:space="preserve">, you can find the Motor 2040 library and examples on the </w:t>
-      </w:r>
-      <w:proofErr w:type="spellStart"/>
-      <w:r>
-        <w:t>Pimoroni</w:t>
-      </w:r>
-      <w:proofErr w:type="spellEnd"/>
-      <w:r>
-        <w:t xml:space="preserve"> GitHub page.</w:t>
-      </w:r>
-    </w:p>
-    <w:p>
-      <w:pPr>
-        <w:numPr>
-          <w:ilvl w:val="0"/>
-          <w:numId w:val="10"/>
-        </w:numPr>
-      </w:pPr>
-      <w:r>
-        <w:rPr>
-          <w:b/>
-          <w:bCs/>
-        </w:rPr>
-        <w:t>Write Your Code</w:t>
-      </w:r>
-      <w:r>
-        <w:t>:</w:t>
-      </w:r>
-    </w:p>
-    <w:p>
-      <w:pPr>
-        <w:numPr>
-          <w:ilvl w:val="1"/>
-          <w:numId w:val="10"/>
-        </w:numPr>
-      </w:pPr>
-      <w:r>
         <w:lastRenderedPageBreak/>
-        <w:t xml:space="preserve">Write code to control the motors on both controllers. You'll need to initialize both controllers and manage the motors accordingly. Here's a basic example in </w:t>
-      </w:r>
-      <w:proofErr w:type="spellStart"/>
-      <w:r>
-        <w:t>MicroPython</w:t>
-      </w:r>
-      <w:proofErr w:type="spellEnd"/>
-      <w:r>
-        <w:t>:</w:t>
+        <w:t>Write code to control the motors on both controllers. You'll need to initialize both controllers and manage the motors accordingly. Here's a basic example in MicroPython:</w:t>
       </w:r>
     </w:p>
     <w:tbl>
@@ -5344,15 +4623,7 @@
               <w:pStyle w:val="Code"/>
             </w:pPr>
             <w:r>
-              <w:t xml:space="preserve">   def </w:t>
-            </w:r>
-            <w:proofErr w:type="spellStart"/>
-            <w:r>
-              <w:t>control_motors</w:t>
-            </w:r>
-            <w:proofErr w:type="spellEnd"/>
-            <w:r>
-              <w:t>():</w:t>
+              <w:t xml:space="preserve">   def control_motors():</w:t>
             </w:r>
           </w:p>
           <w:p>
@@ -5516,15 +4787,7 @@
               <w:pStyle w:val="Code"/>
             </w:pPr>
             <w:r>
-              <w:t xml:space="preserve">   </w:t>
-            </w:r>
-            <w:proofErr w:type="spellStart"/>
-            <w:r>
-              <w:t>control_motors</w:t>
-            </w:r>
-            <w:proofErr w:type="spellEnd"/>
-            <w:r>
-              <w:t>()</w:t>
+              <w:t xml:space="preserve">   control_motors()</w:t>
             </w:r>
           </w:p>
         </w:tc>
@@ -5633,7 +4896,7 @@
       <w:pPr>
         <w:pStyle w:val="Heading1"/>
       </w:pPr>
-      <w:bookmarkStart w:id="12" w:name="_Toc193442973"/>
+      <w:bookmarkStart w:id="12" w:name="_Toc193547035"/>
       <w:r>
         <w:t>Connect two Motor 2040 Controllers to Raspberry Pi</w:t>
       </w:r>
@@ -5947,15 +5210,7 @@
         </w:numPr>
       </w:pPr>
       <w:r>
-        <w:t xml:space="preserve">Install the necessary libraries for I2C or UART communication on the Raspberry Pi. For example, you can use the </w:t>
-      </w:r>
-      <w:proofErr w:type="spellStart"/>
-      <w:r>
-        <w:t>smbus</w:t>
-      </w:r>
-      <w:proofErr w:type="spellEnd"/>
-      <w:r>
-        <w:t xml:space="preserve"> library for I2C communication in Python.</w:t>
+        <w:t>Install the necessary libraries for I2C or UART communication on the Raspberry Pi. For example, you can use the smbus library for I2C communication in Python.</w:t>
       </w:r>
     </w:p>
     <w:p>
@@ -6022,13 +5277,8 @@
               <w:pStyle w:val="Code"/>
             </w:pPr>
             <w:r>
-              <w:t xml:space="preserve">import </w:t>
-            </w:r>
-            <w:proofErr w:type="spellStart"/>
-            <w:r>
-              <w:t>smbus</w:t>
-            </w:r>
-            <w:proofErr w:type="spellEnd"/>
+              <w:t>import smbus</w:t>
+            </w:r>
           </w:p>
           <w:p>
             <w:pPr>
@@ -6056,15 +5306,7 @@
               <w:pStyle w:val="Code"/>
             </w:pPr>
             <w:r>
-              <w:t xml:space="preserve">bus = </w:t>
-            </w:r>
-            <w:proofErr w:type="spellStart"/>
-            <w:r>
-              <w:t>smbus.SMBus</w:t>
-            </w:r>
-            <w:proofErr w:type="spellEnd"/>
-            <w:r>
-              <w:t>(1)  # 1 indicates /dev/i2c-1</w:t>
+              <w:t>bus = smbus.SMBus(1)  # 1 indicates /dev/i2c-1</w:t>
             </w:r>
           </w:p>
           <w:p>
@@ -6117,63 +5359,15 @@
               <w:pStyle w:val="Code"/>
             </w:pPr>
             <w:r>
-              <w:t xml:space="preserve">def </w:t>
-            </w:r>
-            <w:proofErr w:type="spellStart"/>
-            <w:r>
-              <w:t>set_motor_speed</w:t>
-            </w:r>
-            <w:proofErr w:type="spellEnd"/>
-            <w:r>
-              <w:t>(</w:t>
-            </w:r>
-            <w:proofErr w:type="spellStart"/>
-            <w:r>
-              <w:t>controller_addr</w:t>
-            </w:r>
-            <w:proofErr w:type="spellEnd"/>
-            <w:r>
-              <w:t xml:space="preserve">, </w:t>
-            </w:r>
-            <w:proofErr w:type="spellStart"/>
-            <w:r>
-              <w:t>motor_num</w:t>
-            </w:r>
-            <w:proofErr w:type="spellEnd"/>
-            <w:r>
-              <w:t>, speed):</w:t>
-            </w:r>
-          </w:p>
-          <w:p>
-            <w:pPr>
-              <w:pStyle w:val="Code"/>
-            </w:pPr>
-            <w:r>
-              <w:t xml:space="preserve">    </w:t>
-            </w:r>
-            <w:proofErr w:type="spellStart"/>
-            <w:r>
-              <w:t>bus.write_byte_data</w:t>
-            </w:r>
-            <w:proofErr w:type="spellEnd"/>
-            <w:r>
-              <w:t>(</w:t>
-            </w:r>
-            <w:proofErr w:type="spellStart"/>
-            <w:r>
-              <w:t>controller_addr</w:t>
-            </w:r>
-            <w:proofErr w:type="spellEnd"/>
-            <w:r>
-              <w:t xml:space="preserve">, </w:t>
-            </w:r>
-            <w:proofErr w:type="spellStart"/>
-            <w:r>
-              <w:t>motor_num</w:t>
-            </w:r>
-            <w:proofErr w:type="spellEnd"/>
-            <w:r>
-              <w:t>, speed)</w:t>
+              <w:t>def set_motor_speed(controller_addr, motor_num, speed):</w:t>
+            </w:r>
+          </w:p>
+          <w:p>
+            <w:pPr>
+              <w:pStyle w:val="Code"/>
+            </w:pPr>
+            <w:r>
+              <w:t xml:space="preserve">    bus.write_byte_data(controller_addr, motor_num, speed)</w:t>
             </w:r>
           </w:p>
           <w:p>
@@ -6193,26 +5387,16 @@
             <w:pPr>
               <w:pStyle w:val="Code"/>
             </w:pPr>
-            <w:proofErr w:type="spellStart"/>
-            <w:r>
-              <w:t>set_motor_speed</w:t>
-            </w:r>
-            <w:proofErr w:type="spellEnd"/>
-            <w:r>
-              <w:t>(MOTOR_CONTROLLER_1_ADDR, 1, 128)  # Set motor 1 on controller 1 to half speed</w:t>
-            </w:r>
-          </w:p>
-          <w:p>
-            <w:pPr>
-              <w:pStyle w:val="Code"/>
-            </w:pPr>
-            <w:proofErr w:type="spellStart"/>
-            <w:r>
-              <w:t>set_motor_speed</w:t>
-            </w:r>
-            <w:proofErr w:type="spellEnd"/>
-            <w:r>
-              <w:t>(MOTOR_CONTROLLER_2_ADDR, 1, 128)  # Set motor 1 on controller 2 to half speed</w:t>
+            <w:r>
+              <w:t>set_motor_speed(MOTOR_CONTROLLER_1_ADDR, 1, 128)  # Set motor 1 on controller 1 to half speed</w:t>
+            </w:r>
+          </w:p>
+          <w:p>
+            <w:pPr>
+              <w:pStyle w:val="Code"/>
+            </w:pPr>
+            <w:r>
+              <w:t>set_motor_speed(MOTOR_CONTROLLER_2_ADDR, 1, 128)  # Set motor 1 on controller 2 to half speed</w:t>
             </w:r>
           </w:p>
           <w:p>
@@ -6245,26 +5429,16 @@
             <w:pPr>
               <w:pStyle w:val="Code"/>
             </w:pPr>
-            <w:proofErr w:type="spellStart"/>
-            <w:r>
-              <w:t>set_motor_speed</w:t>
-            </w:r>
-            <w:proofErr w:type="spellEnd"/>
-            <w:r>
-              <w:t>(MOTOR_CONTROLLER_1_ADDR, 1, 0)</w:t>
-            </w:r>
-          </w:p>
-          <w:p>
-            <w:pPr>
-              <w:pStyle w:val="Code"/>
-            </w:pPr>
-            <w:proofErr w:type="spellStart"/>
-            <w:r>
-              <w:t>set_motor_speed</w:t>
-            </w:r>
-            <w:proofErr w:type="spellEnd"/>
-            <w:r>
-              <w:t>(MOTOR_CONTROLLER_2_ADDR, 1, 0)</w:t>
+            <w:r>
+              <w:t>set_motor_speed(MOTOR_CONTROLLER_1_ADDR, 1, 0)</w:t>
+            </w:r>
+          </w:p>
+          <w:p>
+            <w:pPr>
+              <w:pStyle w:val="Code"/>
+            </w:pPr>
+            <w:r>
+              <w:t>set_motor_speed(MOTOR_CONTROLLER_2_ADDR, 1, 0)</w:t>
             </w:r>
           </w:p>
           <w:p>
@@ -6356,7 +5530,7 @@
       <w:pPr>
         <w:pStyle w:val="Heading1"/>
       </w:pPr>
-      <w:bookmarkStart w:id="13" w:name="_Toc193442974"/>
+      <w:bookmarkStart w:id="13" w:name="_Toc193547036"/>
       <w:r>
         <w:lastRenderedPageBreak/>
         <w:t xml:space="preserve">Implement a </w:t>
@@ -6558,185 +5732,85 @@
               <w:pStyle w:val="Code"/>
             </w:pPr>
             <w:r>
-              <w:t xml:space="preserve">    def __</w:t>
-            </w:r>
-            <w:proofErr w:type="spellStart"/>
-            <w:r>
-              <w:t>init</w:t>
-            </w:r>
-            <w:proofErr w:type="spellEnd"/>
-            <w:r>
-              <w:t xml:space="preserve">__(self, </w:t>
-            </w:r>
-            <w:proofErr w:type="spellStart"/>
-            <w:r>
-              <w:t>Kp</w:t>
-            </w:r>
-            <w:proofErr w:type="spellEnd"/>
-            <w:r>
-              <w:t xml:space="preserve">, Ki, </w:t>
-            </w:r>
-            <w:proofErr w:type="spellStart"/>
-            <w:r>
-              <w:t>Kd</w:t>
-            </w:r>
-            <w:proofErr w:type="spellEnd"/>
-            <w:r>
-              <w:t>):</w:t>
-            </w:r>
-          </w:p>
-          <w:p>
-            <w:pPr>
-              <w:pStyle w:val="Code"/>
-            </w:pPr>
-            <w:r>
-              <w:t xml:space="preserve">        </w:t>
-            </w:r>
-            <w:proofErr w:type="spellStart"/>
-            <w:r>
-              <w:t>self.Kp</w:t>
-            </w:r>
-            <w:proofErr w:type="spellEnd"/>
-            <w:r>
-              <w:t xml:space="preserve"> = </w:t>
-            </w:r>
-            <w:proofErr w:type="spellStart"/>
-            <w:r>
-              <w:t>Kp</w:t>
-            </w:r>
-            <w:proofErr w:type="spellEnd"/>
-          </w:p>
-          <w:p>
-            <w:pPr>
-              <w:pStyle w:val="Code"/>
-            </w:pPr>
-            <w:r>
-              <w:t xml:space="preserve">        </w:t>
-            </w:r>
-            <w:proofErr w:type="spellStart"/>
-            <w:r>
-              <w:t>self.Ki</w:t>
-            </w:r>
-            <w:proofErr w:type="spellEnd"/>
-            <w:r>
-              <w:t xml:space="preserve"> = Ki</w:t>
-            </w:r>
-          </w:p>
-          <w:p>
-            <w:pPr>
-              <w:pStyle w:val="Code"/>
-            </w:pPr>
-            <w:r>
-              <w:t xml:space="preserve">        </w:t>
-            </w:r>
-            <w:proofErr w:type="spellStart"/>
-            <w:r>
-              <w:t>self.Kd</w:t>
-            </w:r>
-            <w:proofErr w:type="spellEnd"/>
-            <w:r>
-              <w:t xml:space="preserve"> = </w:t>
-            </w:r>
-            <w:proofErr w:type="spellStart"/>
-            <w:r>
-              <w:t>Kd</w:t>
-            </w:r>
-            <w:proofErr w:type="spellEnd"/>
-          </w:p>
-          <w:p>
-            <w:pPr>
-              <w:pStyle w:val="Code"/>
-            </w:pPr>
-            <w:r>
-              <w:t xml:space="preserve">        </w:t>
-            </w:r>
-            <w:proofErr w:type="spellStart"/>
-            <w:r>
-              <w:t>self.prev_error</w:t>
-            </w:r>
-            <w:proofErr w:type="spellEnd"/>
-            <w:r>
-              <w:t xml:space="preserve"> = 0</w:t>
-            </w:r>
-          </w:p>
-          <w:p>
-            <w:pPr>
-              <w:pStyle w:val="Code"/>
-            </w:pPr>
-            <w:r>
-              <w:t xml:space="preserve">        </w:t>
-            </w:r>
-            <w:proofErr w:type="spellStart"/>
-            <w:r>
-              <w:t>self.integral</w:t>
-            </w:r>
-            <w:proofErr w:type="spellEnd"/>
-            <w:r>
-              <w:t xml:space="preserve"> = 0</w:t>
-            </w:r>
-          </w:p>
-          <w:p>
-            <w:pPr>
-              <w:pStyle w:val="Code"/>
-            </w:pPr>
-          </w:p>
-          <w:p>
-            <w:pPr>
-              <w:pStyle w:val="Code"/>
-            </w:pPr>
-            <w:r>
-              <w:t xml:space="preserve">    def compute(self, setpoint, </w:t>
-            </w:r>
-            <w:proofErr w:type="spellStart"/>
-            <w:r>
-              <w:t>measured_value</w:t>
-            </w:r>
-            <w:proofErr w:type="spellEnd"/>
-            <w:r>
-              <w:t>):</w:t>
-            </w:r>
-          </w:p>
-          <w:p>
-            <w:pPr>
-              <w:pStyle w:val="Code"/>
-            </w:pPr>
-            <w:r>
-              <w:t xml:space="preserve">        error = setpoint - </w:t>
-            </w:r>
-            <w:proofErr w:type="spellStart"/>
-            <w:r>
-              <w:t>measured_value</w:t>
-            </w:r>
-            <w:proofErr w:type="spellEnd"/>
-          </w:p>
-          <w:p>
-            <w:pPr>
-              <w:pStyle w:val="Code"/>
-            </w:pPr>
-            <w:r>
-              <w:t xml:space="preserve">        </w:t>
-            </w:r>
-            <w:proofErr w:type="spellStart"/>
-            <w:r>
-              <w:t>self.integral</w:t>
-            </w:r>
-            <w:proofErr w:type="spellEnd"/>
-            <w:r>
-              <w:t xml:space="preserve"> += error</w:t>
-            </w:r>
-          </w:p>
-          <w:p>
-            <w:pPr>
-              <w:pStyle w:val="Code"/>
-            </w:pPr>
-            <w:r>
-              <w:t xml:space="preserve">        derivative = error - </w:t>
-            </w:r>
-            <w:proofErr w:type="spellStart"/>
-            <w:r>
-              <w:t>self.prev_error</w:t>
-            </w:r>
-            <w:proofErr w:type="spellEnd"/>
+              <w:t xml:space="preserve">    def __init__(self, Kp, Ki, Kd):</w:t>
+            </w:r>
+          </w:p>
+          <w:p>
+            <w:pPr>
+              <w:pStyle w:val="Code"/>
+            </w:pPr>
+            <w:r>
+              <w:t xml:space="preserve">        self.Kp = Kp</w:t>
+            </w:r>
+          </w:p>
+          <w:p>
+            <w:pPr>
+              <w:pStyle w:val="Code"/>
+            </w:pPr>
+            <w:r>
+              <w:t xml:space="preserve">        self.Ki = Ki</w:t>
+            </w:r>
+          </w:p>
+          <w:p>
+            <w:pPr>
+              <w:pStyle w:val="Code"/>
+            </w:pPr>
+            <w:r>
+              <w:t xml:space="preserve">        self.Kd = Kd</w:t>
+            </w:r>
+          </w:p>
+          <w:p>
+            <w:pPr>
+              <w:pStyle w:val="Code"/>
+            </w:pPr>
+            <w:r>
+              <w:t xml:space="preserve">        self.prev_error = 0</w:t>
+            </w:r>
+          </w:p>
+          <w:p>
+            <w:pPr>
+              <w:pStyle w:val="Code"/>
+            </w:pPr>
+            <w:r>
+              <w:t xml:space="preserve">        self.integral = 0</w:t>
+            </w:r>
+          </w:p>
+          <w:p>
+            <w:pPr>
+              <w:pStyle w:val="Code"/>
+            </w:pPr>
+          </w:p>
+          <w:p>
+            <w:pPr>
+              <w:pStyle w:val="Code"/>
+            </w:pPr>
+            <w:r>
+              <w:t xml:space="preserve">    def compute(self, setpoint, measured_value):</w:t>
+            </w:r>
+          </w:p>
+          <w:p>
+            <w:pPr>
+              <w:pStyle w:val="Code"/>
+            </w:pPr>
+            <w:r>
+              <w:t xml:space="preserve">        error = setpoint - measured_value</w:t>
+            </w:r>
+          </w:p>
+          <w:p>
+            <w:pPr>
+              <w:pStyle w:val="Code"/>
+            </w:pPr>
+            <w:r>
+              <w:t xml:space="preserve">        self.integral += error</w:t>
+            </w:r>
+          </w:p>
+          <w:p>
+            <w:pPr>
+              <w:pStyle w:val="Code"/>
+            </w:pPr>
+            <w:r>
+              <w:t xml:space="preserve">        derivative = error - self.prev_error</w:t>
+            </w:r>
           </w:p>
           <w:p>
             <w:pPr>
@@ -6751,87 +5825,15 @@
                 <w:sz w:val="18"/>
                 <w:szCs w:val="22"/>
               </w:rPr>
-              <w:t xml:space="preserve">        output = </w:t>
-            </w:r>
-            <w:proofErr w:type="spellStart"/>
-            <w:r>
-              <w:rPr>
-                <w:sz w:val="18"/>
-                <w:szCs w:val="22"/>
-              </w:rPr>
-              <w:t>self.Kp</w:t>
-            </w:r>
-            <w:proofErr w:type="spellEnd"/>
-            <w:r>
-              <w:rPr>
-                <w:sz w:val="18"/>
-                <w:szCs w:val="22"/>
-              </w:rPr>
-              <w:t xml:space="preserve"> * error + </w:t>
-            </w:r>
-            <w:proofErr w:type="spellStart"/>
-            <w:r>
-              <w:rPr>
-                <w:sz w:val="18"/>
-                <w:szCs w:val="22"/>
-              </w:rPr>
-              <w:t>self.Ki</w:t>
-            </w:r>
-            <w:proofErr w:type="spellEnd"/>
-            <w:r>
-              <w:rPr>
-                <w:sz w:val="18"/>
-                <w:szCs w:val="22"/>
-              </w:rPr>
-              <w:t xml:space="preserve"> * </w:t>
-            </w:r>
-            <w:proofErr w:type="spellStart"/>
-            <w:r>
-              <w:rPr>
-                <w:sz w:val="18"/>
-                <w:szCs w:val="22"/>
-              </w:rPr>
-              <w:t>self.integral</w:t>
-            </w:r>
-            <w:proofErr w:type="spellEnd"/>
-            <w:r>
-              <w:rPr>
-                <w:sz w:val="18"/>
-                <w:szCs w:val="22"/>
-              </w:rPr>
-              <w:t xml:space="preserve"> + </w:t>
-            </w:r>
-            <w:proofErr w:type="spellStart"/>
-            <w:r>
-              <w:rPr>
-                <w:sz w:val="18"/>
-                <w:szCs w:val="22"/>
-              </w:rPr>
-              <w:t>self.Kd</w:t>
-            </w:r>
-            <w:proofErr w:type="spellEnd"/>
-            <w:r>
-              <w:rPr>
-                <w:sz w:val="18"/>
-                <w:szCs w:val="22"/>
-              </w:rPr>
-              <w:t xml:space="preserve"> * derivative</w:t>
-            </w:r>
-          </w:p>
-          <w:p>
-            <w:pPr>
-              <w:pStyle w:val="Code"/>
-            </w:pPr>
-            <w:r>
-              <w:t xml:space="preserve">        </w:t>
-            </w:r>
-            <w:proofErr w:type="spellStart"/>
-            <w:r>
-              <w:t>self.prev_error</w:t>
-            </w:r>
-            <w:proofErr w:type="spellEnd"/>
-            <w:r>
-              <w:t xml:space="preserve"> = error</w:t>
+              <w:t xml:space="preserve">        output = self.Kp * error + self.Ki * self.integral + self.Kd * derivative</w:t>
+            </w:r>
+          </w:p>
+          <w:p>
+            <w:pPr>
+              <w:pStyle w:val="Code"/>
+            </w:pPr>
+            <w:r>
+              <w:t xml:space="preserve">        self.prev_error = error</w:t>
             </w:r>
           </w:p>
           <w:p>
@@ -6883,29 +5885,8 @@
             <w:pPr>
               <w:pStyle w:val="Code"/>
             </w:pPr>
-            <w:proofErr w:type="spellStart"/>
-            <w:r>
-              <w:t>pid</w:t>
-            </w:r>
-            <w:proofErr w:type="spellEnd"/>
-            <w:r>
-              <w:t xml:space="preserve"> = PID(</w:t>
-            </w:r>
-            <w:proofErr w:type="spellStart"/>
-            <w:r>
-              <w:t>Kp</w:t>
-            </w:r>
-            <w:proofErr w:type="spellEnd"/>
-            <w:r>
-              <w:t xml:space="preserve">=1.0, Ki=0.1, </w:t>
-            </w:r>
-            <w:proofErr w:type="spellStart"/>
-            <w:r>
-              <w:t>Kd</w:t>
-            </w:r>
-            <w:proofErr w:type="spellEnd"/>
-            <w:r>
-              <w:t>=0.05)</w:t>
+            <w:r>
+              <w:t>pid = PID(Kp=1.0, Ki=0.1, Kd=0.05)</w:t>
             </w:r>
           </w:p>
           <w:p>
@@ -6976,31 +5957,15 @@
               <w:pStyle w:val="Code"/>
             </w:pPr>
             <w:r>
-              <w:t xml:space="preserve">    control_output_1 = </w:t>
-            </w:r>
-            <w:proofErr w:type="spellStart"/>
-            <w:r>
-              <w:t>pid.compute</w:t>
-            </w:r>
-            <w:proofErr w:type="spellEnd"/>
-            <w:r>
-              <w:t>(setpoint, measured_value_1)</w:t>
-            </w:r>
-          </w:p>
-          <w:p>
-            <w:pPr>
-              <w:pStyle w:val="Code"/>
-            </w:pPr>
-            <w:r>
-              <w:t xml:space="preserve">    control_output_2 = </w:t>
-            </w:r>
-            <w:proofErr w:type="spellStart"/>
-            <w:r>
-              <w:t>pid.compute</w:t>
-            </w:r>
-            <w:proofErr w:type="spellEnd"/>
-            <w:r>
-              <w:t>(setpoint, measured_value_2)</w:t>
+              <w:t xml:space="preserve">    control_output_1 = pid.compute(setpoint, measured_value_1)</w:t>
+            </w:r>
+          </w:p>
+          <w:p>
+            <w:pPr>
+              <w:pStyle w:val="Code"/>
+            </w:pPr>
+            <w:r>
+              <w:t xml:space="preserve">    control_output_2 = pid.compute(setpoint, measured_value_2)</w:t>
             </w:r>
           </w:p>
           <w:p>
@@ -7089,113 +6054,81 @@
           <w:b/>
           <w:bCs/>
         </w:rPr>
-        <w:t>Proportional Gain (</w:t>
-      </w:r>
-      <w:proofErr w:type="spellStart"/>
+        <w:t>Proportional Gain (Kp)</w:t>
+      </w:r>
+      <w:r>
+        <w:t>: Start with a small value and increase it until you get a quick response without too much overshoot.</w:t>
+      </w:r>
+    </w:p>
+    <w:p>
+      <w:pPr>
+        <w:numPr>
+          <w:ilvl w:val="0"/>
+          <w:numId w:val="18"/>
+        </w:numPr>
+      </w:pPr>
       <w:r>
         <w:rPr>
           <w:b/>
           <w:bCs/>
         </w:rPr>
-        <w:t>Kp</w:t>
-      </w:r>
-      <w:proofErr w:type="spellEnd"/>
+        <w:t>Integral Gain (Ki)</w:t>
+      </w:r>
+      <w:r>
+        <w:t>: Adjust this to eliminate steady-state error. Be cautious, as too high a value can cause instability.</w:t>
+      </w:r>
+    </w:p>
+    <w:p>
+      <w:pPr>
+        <w:numPr>
+          <w:ilvl w:val="0"/>
+          <w:numId w:val="18"/>
+        </w:numPr>
+      </w:pPr>
       <w:r>
         <w:rPr>
           <w:b/>
           <w:bCs/>
         </w:rPr>
-        <w:t>)</w:t>
-      </w:r>
-      <w:r>
-        <w:t>: Start with a small value and increase it until you get a quick response without too much overshoot.</w:t>
-      </w:r>
-    </w:p>
-    <w:p>
-      <w:pPr>
-        <w:numPr>
-          <w:ilvl w:val="0"/>
-          <w:numId w:val="18"/>
-        </w:numPr>
-      </w:pPr>
-      <w:r>
+        <w:t>Derivative Gain (Kd)</w:t>
+      </w:r>
+      <w:r>
+        <w:t>: Use this to reduce overshoot and improve stability. Start with a small value and increase it gradually.</w:t>
+      </w:r>
+    </w:p>
+    <w:p>
+      <w:pPr>
         <w:rPr>
           <w:b/>
           <w:bCs/>
         </w:rPr>
-        <w:t>Integral Gain (Ki)</w:t>
-      </w:r>
-      <w:r>
-        <w:t>: Adjust this to eliminate steady-state error. Be cautious, as too high a value can cause instability.</w:t>
-      </w:r>
-    </w:p>
-    <w:p>
-      <w:pPr>
-        <w:numPr>
-          <w:ilvl w:val="0"/>
-          <w:numId w:val="18"/>
-        </w:numPr>
       </w:pPr>
       <w:r>
         <w:rPr>
           <w:b/>
           <w:bCs/>
         </w:rPr>
-        <w:t>Derivative Gain (</w:t>
-      </w:r>
-      <w:proofErr w:type="spellStart"/>
+        <w:t>Additional Tips</w:t>
+      </w:r>
+    </w:p>
+    <w:p>
+      <w:pPr>
+        <w:numPr>
+          <w:ilvl w:val="0"/>
+          <w:numId w:val="19"/>
+        </w:numPr>
+      </w:pPr>
       <w:r>
         <w:rPr>
           <w:b/>
           <w:bCs/>
         </w:rPr>
-        <w:t>Kd</w:t>
-      </w:r>
-      <w:proofErr w:type="spellEnd"/>
-      <w:r>
-        <w:rPr>
-          <w:b/>
-          <w:bCs/>
-        </w:rPr>
-        <w:t>)</w:t>
-      </w:r>
-      <w:r>
-        <w:t>: Use this to reduce overshoot and improve stability. Start with a small value and increase it gradually.</w:t>
-      </w:r>
-    </w:p>
-    <w:p>
-      <w:pPr>
-        <w:rPr>
-          <w:b/>
-          <w:bCs/>
-        </w:rPr>
-      </w:pPr>
-      <w:r>
-        <w:rPr>
-          <w:b/>
-          <w:bCs/>
-        </w:rPr>
-        <w:t>Additional Tips</w:t>
-      </w:r>
-    </w:p>
-    <w:p>
-      <w:pPr>
-        <w:numPr>
-          <w:ilvl w:val="0"/>
-          <w:numId w:val="19"/>
-        </w:numPr>
-      </w:pPr>
-      <w:r>
-        <w:rPr>
-          <w:b/>
-          <w:bCs/>
-        </w:rPr>
         <w:t>Ensure Proper Encoder Placement</w:t>
       </w:r>
       <w:r>
         <w:t>: Proper placement and alignment of encoders are crucial for accurate feedback</w:t>
       </w:r>
-      <w:hyperlink r:id="rId45" w:history="1">
+      <w:hyperlink r:id="rId42" w:history="1">
         <w:r>
           <w:rPr>
             <w:rStyle w:val="Hyperlink"/>
@@ -7224,7 +6157,7 @@
       <w:r>
         <w:t>: Ensure that the encoder signals are clean and free from noise to maintain precise control</w:t>
       </w:r>
-      <w:hyperlink r:id="rId46" w:history="1">
+      <w:hyperlink r:id="rId43" w:history="1">
         <w:r>
           <w:rPr>
             <w:rStyle w:val="Hyperlink"/>
@@ -7255,7 +6188,7 @@
       <w:r>
         <w:t xml:space="preserve">[1] </w:t>
       </w:r>
-      <w:hyperlink r:id="rId47" w:history="1">
+      <w:hyperlink r:id="rId44" w:history="1">
         <w:r>
           <w:rPr>
             <w:rStyle w:val="Hyperlink"/>
@@ -7268,7 +6201,7 @@
       <w:r>
         <w:t xml:space="preserve">[2] </w:t>
       </w:r>
-      <w:hyperlink r:id="rId48" w:history="1">
+      <w:hyperlink r:id="rId45" w:history="1">
         <w:r>
           <w:rPr>
             <w:rStyle w:val="Hyperlink"/>
@@ -7286,26 +6219,16 @@
       <w:pPr>
         <w:pStyle w:val="Heading1"/>
       </w:pPr>
-      <w:bookmarkStart w:id="14" w:name="_Toc193442975"/>
-      <w:r>
-        <w:t xml:space="preserve">Motor 2040 </w:t>
-      </w:r>
-      <w:proofErr w:type="spellStart"/>
-      <w:r>
-        <w:t>MicroPython</w:t>
+      <w:bookmarkStart w:id="14" w:name="_Toc193547037"/>
+      <w:r>
+        <w:t>Motor 2040 MicroPython</w:t>
       </w:r>
       <w:bookmarkEnd w:id="14"/>
-      <w:proofErr w:type="spellEnd"/>
-    </w:p>
-    <w:p>
-      <w:r>
-        <w:t xml:space="preserve">How to load </w:t>
-      </w:r>
-      <w:proofErr w:type="spellStart"/>
-      <w:r>
-        <w:t>MicroPython</w:t>
-      </w:r>
-      <w:proofErr w:type="spellEnd"/>
+    </w:p>
+    <w:p>
+      <w:r>
+        <w:t>How to load MicroPython</w:t>
+      </w:r>
     </w:p>
     <w:p>
       <w:pPr>
@@ -7315,7 +6238,7 @@
           <w:numId w:val="20"/>
         </w:numPr>
       </w:pPr>
-      <w:hyperlink r:id="rId49" w:history="1">
+      <w:hyperlink r:id="rId46" w:history="1">
         <w:r>
           <w:rPr>
             <w:rStyle w:val="Hyperlink"/>
@@ -7338,21 +6261,30 @@
           <w:numId w:val="20"/>
         </w:numPr>
       </w:pPr>
-      <w:hyperlink r:id="rId50" w:history="1">
+      <w:hyperlink r:id="rId47" w:history="1">
         <w:r>
           <w:rPr>
             <w:rStyle w:val="Hyperlink"/>
           </w:rPr>
-          <w:t xml:space="preserve">Installing </w:t>
+          <w:t>Installing MicroPython</w:t>
         </w:r>
-        <w:proofErr w:type="spellStart"/>
+      </w:hyperlink>
+    </w:p>
+    <w:p>
+      <w:pPr>
+        <w:pStyle w:val="ListParagraph"/>
+        <w:numPr>
+          <w:ilvl w:val="0"/>
+          <w:numId w:val="20"/>
+        </w:numPr>
+      </w:pPr>
+      <w:hyperlink r:id="rId48" w:history="1">
         <w:r>
           <w:rPr>
             <w:rStyle w:val="Hyperlink"/>
           </w:rPr>
-          <w:t>MicroPython</w:t>
+          <w:t>Getting Started with pico and Thonny</w:t>
         </w:r>
-        <w:proofErr w:type="spellEnd"/>
       </w:hyperlink>
     </w:p>
     <w:p>
@@ -7363,26 +6295,12 @@
           <w:numId w:val="20"/>
         </w:numPr>
       </w:pPr>
-      <w:hyperlink r:id="rId51" w:history="1">
+      <w:hyperlink r:id="rId49" w:history="1">
         <w:r>
           <w:rPr>
             <w:rStyle w:val="Hyperlink"/>
           </w:rPr>
-          <w:t xml:space="preserve">Getting Started with </w:t>
-        </w:r>
-        <w:proofErr w:type="spellStart"/>
-        <w:r>
-          <w:rPr>
-            <w:rStyle w:val="Hyperlink"/>
-          </w:rPr>
-          <w:t>pico</w:t>
-        </w:r>
-        <w:proofErr w:type="spellEnd"/>
-        <w:r>
-          <w:rPr>
-            <w:rStyle w:val="Hyperlink"/>
-          </w:rPr>
-          <w:t xml:space="preserve"> and Thonny</w:t>
+          <w:t>MicroPython Examples</w:t>
         </w:r>
       </w:hyperlink>
     </w:p>
@@ -7394,32 +6312,7 @@
           <w:numId w:val="20"/>
         </w:numPr>
       </w:pPr>
-      <w:hyperlink r:id="rId52" w:history="1">
-        <w:proofErr w:type="spellStart"/>
-        <w:r>
-          <w:rPr>
-            <w:rStyle w:val="Hyperlink"/>
-          </w:rPr>
-          <w:t>MicroPython</w:t>
-        </w:r>
-        <w:proofErr w:type="spellEnd"/>
-        <w:r>
-          <w:rPr>
-            <w:rStyle w:val="Hyperlink"/>
-          </w:rPr>
-          <w:t xml:space="preserve"> Examples</w:t>
-        </w:r>
-      </w:hyperlink>
-    </w:p>
-    <w:p>
-      <w:pPr>
-        <w:pStyle w:val="ListParagraph"/>
-        <w:numPr>
-          <w:ilvl w:val="0"/>
-          <w:numId w:val="20"/>
-        </w:numPr>
-      </w:pPr>
-      <w:hyperlink r:id="rId53" w:history="1">
+      <w:hyperlink r:id="rId50" w:history="1">
         <w:r>
           <w:rPr>
             <w:rStyle w:val="Hyperlink"/>
@@ -7436,7 +6329,7 @@
     </w:p>
     <w:p/>
     <w:sectPr>
-      <w:footerReference w:type="default" r:id="rId54"/>
+      <w:footerReference w:type="default" r:id="rId51"/>
       <w:pgSz w:w="12240" w:h="15840"/>
       <w:pgMar w:top="1440" w:right="1440" w:bottom="1440" w:left="1440" w:header="720" w:footer="720" w:gutter="0"/>
       <w:cols w:space="720"/>
@@ -7524,7 +6417,7 @@
       <w:rPr>
         <w:noProof/>
       </w:rPr>
-      <w:t>3/21/2025</w:t>
+      <w:t>3/22/2025</w:t>
     </w:r>
     <w:r>
       <w:fldChar w:fldCharType="end"/>
@@ -11101,7 +9994,7 @@
   <w:style w:type="paragraph" w:default="1" w:styleId="Normal">
     <w:name w:val="Normal"/>
     <w:qFormat/>
-    <w:rsid w:val="00AA1633"/>
+    <w:rsid w:val="008C5D0F"/>
     <w:pPr>
       <w:spacing w:before="160" w:after="80" w:line="336" w:lineRule="auto"/>
     </w:pPr>
@@ -11119,7 +10012,7 @@
     <w:next w:val="Normal"/>
     <w:link w:val="Heading1Char"/>
     <w:qFormat/>
-    <w:rsid w:val="0052169D"/>
+    <w:rsid w:val="008C5D0F"/>
     <w:pPr>
       <w:keepNext/>
       <w:spacing w:before="400" w:after="200" w:line="240" w:lineRule="auto"/>
@@ -11139,7 +10032,7 @@
     <w:next w:val="Normal"/>
     <w:link w:val="Heading2Char"/>
     <w:qFormat/>
-    <w:rsid w:val="0052169D"/>
+    <w:rsid w:val="008C5D0F"/>
     <w:pPr>
       <w:keepNext/>
       <w:pBdr>
@@ -11163,7 +10056,7 @@
     <w:next w:val="Normal"/>
     <w:link w:val="Heading3Char"/>
     <w:qFormat/>
-    <w:rsid w:val="0052169D"/>
+    <w:rsid w:val="008C5D0F"/>
     <w:pPr>
       <w:keepNext/>
       <w:autoSpaceDE w:val="0"/>
@@ -11316,7 +10209,7 @@
     <w:uiPriority w:val="1"/>
     <w:semiHidden/>
     <w:unhideWhenUsed/>
-    <w:rsid w:val="0052169D"/>
+    <w:rsid w:val="008C5D0F"/>
   </w:style>
   <w:style w:type="table" w:default="1" w:styleId="TableNormal">
     <w:name w:val="Normal Table"/>
@@ -11338,7 +10231,7 @@
     <w:uiPriority w:val="99"/>
     <w:semiHidden/>
     <w:unhideWhenUsed/>
-    <w:rsid w:val="0052169D"/>
+    <w:rsid w:val="008C5D0F"/>
   </w:style>
   <w:style w:type="character" w:customStyle="1" w:styleId="Heading1Char">
     <w:name w:val="Heading 1 Char"/>
@@ -11565,7 +10458,7 @@
     <w:basedOn w:val="Normal"/>
     <w:uiPriority w:val="34"/>
     <w:qFormat/>
-    <w:rsid w:val="0052169D"/>
+    <w:rsid w:val="008C5D0F"/>
     <w:pPr>
       <w:ind w:left="720"/>
     </w:pPr>
@@ -11634,7 +10527,7 @@
   <w:style w:type="character" w:styleId="Hyperlink">
     <w:name w:val="Hyperlink"/>
     <w:uiPriority w:val="99"/>
-    <w:rsid w:val="0052169D"/>
+    <w:rsid w:val="008C5D0F"/>
     <w:rPr>
       <w:color w:val="0000FF"/>
       <w:u w:val="single"/>
@@ -11656,7 +10549,7 @@
     <w:name w:val="footer"/>
     <w:basedOn w:val="Normal"/>
     <w:link w:val="FooterChar"/>
-    <w:rsid w:val="0052169D"/>
+    <w:rsid w:val="008C5D0F"/>
     <w:pPr>
       <w:pBdr>
         <w:top w:val="single" w:sz="4" w:space="1" w:color="auto"/>
@@ -11688,7 +10581,7 @@
     <w:name w:val="header"/>
     <w:basedOn w:val="Normal"/>
     <w:link w:val="HeaderChar"/>
-    <w:rsid w:val="0052169D"/>
+    <w:rsid w:val="008C5D0F"/>
     <w:pPr>
       <w:tabs>
         <w:tab w:val="left" w:pos="5040"/>
@@ -11715,7 +10608,7 @@
   <w:style w:type="paragraph" w:customStyle="1" w:styleId="Outlinenumbering">
     <w:name w:val="Outline numbering"/>
     <w:basedOn w:val="Normal"/>
-    <w:rsid w:val="0052169D"/>
+    <w:rsid w:val="008C5D0F"/>
     <w:pPr>
       <w:numPr>
         <w:numId w:val="1"/>
@@ -11733,7 +10626,7 @@
   <w:style w:type="paragraph" w:customStyle="1" w:styleId="NumberedHeading2">
     <w:name w:val="Numbered Heading 2"/>
     <w:basedOn w:val="Normal"/>
-    <w:rsid w:val="0052169D"/>
+    <w:rsid w:val="008C5D0F"/>
     <w:pPr>
       <w:numPr>
         <w:numId w:val="2"/>
@@ -11743,11 +10636,11 @@
   <w:style w:type="character" w:styleId="PageNumber">
     <w:name w:val="page number"/>
     <w:basedOn w:val="DefaultParagraphFont"/>
-    <w:rsid w:val="0052169D"/>
+    <w:rsid w:val="008C5D0F"/>
   </w:style>
   <w:style w:type="character" w:styleId="FollowedHyperlink">
     <w:name w:val="FollowedHyperlink"/>
-    <w:rsid w:val="0052169D"/>
+    <w:rsid w:val="008C5D0F"/>
     <w:rPr>
       <w:color w:val="800080"/>
       <w:u w:val="single"/>
@@ -11760,7 +10653,7 @@
     <w:uiPriority w:val="39"/>
     <w:unhideWhenUsed/>
     <w:qFormat/>
-    <w:rsid w:val="0052169D"/>
+    <w:rsid w:val="008C5D0F"/>
     <w:pPr>
       <w:keepLines/>
       <w:spacing w:after="0" w:line="259" w:lineRule="auto"/>
@@ -11777,7 +10670,7 @@
     <w:name w:val="Code"/>
     <w:basedOn w:val="Normal"/>
     <w:qFormat/>
-    <w:rsid w:val="0052169D"/>
+    <w:rsid w:val="008C5D0F"/>
     <w:pPr>
       <w:spacing w:before="80" w:line="240" w:lineRule="auto"/>
     </w:pPr>
@@ -11792,7 +10685,7 @@
     <w:autoRedefine/>
     <w:uiPriority w:val="39"/>
     <w:unhideWhenUsed/>
-    <w:rsid w:val="0052169D"/>
+    <w:rsid w:val="008C5D0F"/>
     <w:pPr>
       <w:spacing w:after="100" w:line="240" w:lineRule="auto"/>
     </w:pPr>
@@ -11804,7 +10697,7 @@
     <w:autoRedefine/>
     <w:uiPriority w:val="39"/>
     <w:unhideWhenUsed/>
-    <w:rsid w:val="0052169D"/>
+    <w:rsid w:val="008C5D0F"/>
     <w:pPr>
       <w:spacing w:after="100" w:line="240" w:lineRule="auto"/>
       <w:ind w:left="202"/>
@@ -11818,7 +10711,7 @@
     <w:uiPriority w:val="39"/>
     <w:semiHidden/>
     <w:unhideWhenUsed/>
-    <w:rsid w:val="0052169D"/>
+    <w:rsid w:val="008C5D0F"/>
     <w:pPr>
       <w:spacing w:after="100" w:line="240" w:lineRule="auto"/>
       <w:ind w:left="403"/>

</xml_diff>